<commit_message>
Write-up finished. Pre-easter feedback
</commit_message>
<xml_diff>
--- a/Write-up/BurnBoss Write-up.docx
+++ b/Write-up/BurnBoss Write-up.docx
@@ -1920,7 +1920,6 @@
         </w:rPr>
         <w:t xml:space="preserve">- </w:t>
       </w:r>
-      <w:proofErr w:type="spellStart"/>
       <w:r>
         <w:rPr>
           <w:rFonts w:cs="Arial"/>
@@ -1929,7 +1928,6 @@
         </w:rPr>
         <w:t>test_app</w:t>
       </w:r>
-      <w:proofErr w:type="spellEnd"/>
     </w:p>
     <w:p>
       <w:pPr>
@@ -1955,7 +1953,6 @@
         </w:rPr>
         <w:t xml:space="preserve">- </w:t>
       </w:r>
-      <w:proofErr w:type="spellStart"/>
       <w:r>
         <w:rPr>
           <w:rFonts w:cs="Arial"/>
@@ -1964,7 +1961,6 @@
         </w:rPr>
         <w:t>workout_app</w:t>
       </w:r>
-      <w:proofErr w:type="spellEnd"/>
     </w:p>
     <w:p>
       <w:pPr>
@@ -3565,6 +3561,45 @@
           <w:szCs w:val="18"/>
         </w:rPr>
       </w:pPr>
+      <w:r>
+        <w:rPr>
+          <w:rFonts w:cs="Arial"/>
+          <w:b/>
+          <w:bCs/>
+        </w:rPr>
+        <w:t xml:space="preserve">5.5 </w:t>
+      </w:r>
+      <w:r>
+        <w:rPr>
+          <w:rFonts w:cs="Arial"/>
+          <w:sz w:val="20"/>
+          <w:szCs w:val="20"/>
+        </w:rPr>
+        <w:t xml:space="preserve">Conclusion </w:t>
+      </w:r>
+      <w:r>
+        <w:rPr>
+          <w:rFonts w:cs="Arial"/>
+          <w:i/>
+          <w:iCs/>
+          <w:sz w:val="18"/>
+          <w:szCs w:val="18"/>
+        </w:rPr>
+        <w:t>(pg. 82)</w:t>
+      </w:r>
+    </w:p>
+    <w:p>
+      <w:pPr>
+        <w:pStyle w:val="ListParagraph"/>
+        <w:jc w:val="both"/>
+        <w:rPr>
+          <w:rFonts w:cs="Arial"/>
+          <w:i/>
+          <w:iCs/>
+          <w:sz w:val="18"/>
+          <w:szCs w:val="18"/>
+        </w:rPr>
+      </w:pPr>
     </w:p>
     <w:p>
       <w:pPr>
@@ -3610,7 +3645,19 @@
           <w:sz w:val="18"/>
           <w:szCs w:val="18"/>
         </w:rPr>
-        <w:t>82</w:t>
+        <w:t>8</w:t>
+      </w:r>
+      <w:r>
+        <w:rPr>
+          <w:rFonts w:cs="Arial"/>
+          <w:b/>
+          <w:bCs/>
+          <w:i/>
+          <w:iCs/>
+          <w:sz w:val="18"/>
+          <w:szCs w:val="18"/>
+        </w:rPr>
+        <w:t>3</w:t>
       </w:r>
       <w:r>
         <w:rPr>
@@ -3994,21 +4041,7 @@
         <w:rPr>
           <w:rFonts w:cs="Arial"/>
         </w:rPr>
-        <w:t xml:space="preserve">According to statistics (taken from </w:t>
-      </w:r>
-      <w:proofErr w:type="spellStart"/>
-      <w:r>
-        <w:rPr>
-          <w:rFonts w:cs="Arial"/>
-        </w:rPr>
-        <w:t>Statistica</w:t>
-      </w:r>
-      <w:proofErr w:type="spellEnd"/>
-      <w:r>
-        <w:rPr>
-          <w:rFonts w:cs="Arial"/>
-        </w:rPr>
-        <w:t>, 2022), the main reason (at 40%) for leaving/quitting the gym was that the gym was just too expensive to justify consistently. Soon after that, at ~30%, the reason was lack of motivation to continue. Given that my solution has the ability to overcome these issues (due to the free installation and reassurance and automation), my application will widely wipe-</w:t>
+        <w:t>According to statistics (taken from Statistica, 2022), the main reason (at 40%) for leaving/quitting the gym was that the gym was just too expensive to justify consistently. Soon after that, at ~30%, the reason was lack of motivation to continue. Given that my solution has the ability to overcome these issues (due to the free installation and reassurance and automation), my application will widely wipe-</w:t>
       </w:r>
       <w:r>
         <w:rPr>
@@ -5376,7 +5409,7 @@
           <w:noProof/>
         </w:rPr>
         <w:drawing>
-          <wp:anchor distT="0" distB="0" distL="114300" distR="114300" simplePos="0" relativeHeight="251640832" behindDoc="1" locked="0" layoutInCell="1" allowOverlap="1" wp14:anchorId="61097CDE" wp14:editId="59FAE20D">
+          <wp:anchor distT="0" distB="0" distL="114300" distR="114300" simplePos="0" relativeHeight="251640832" behindDoc="1" locked="0" layoutInCell="1" allowOverlap="1" wp14:anchorId="61097CDE" wp14:editId="2C22DFEB">
             <wp:simplePos x="0" y="0"/>
             <wp:positionH relativeFrom="column">
               <wp:posOffset>4088130</wp:posOffset>
@@ -5576,7 +5609,7 @@
           <w:noProof/>
         </w:rPr>
         <w:drawing>
-          <wp:anchor distT="0" distB="0" distL="114300" distR="114300" simplePos="0" relativeHeight="251645952" behindDoc="1" locked="0" layoutInCell="1" allowOverlap="1" wp14:anchorId="2942DCDC" wp14:editId="2721E27F">
+          <wp:anchor distT="0" distB="0" distL="114300" distR="114300" simplePos="0" relativeHeight="251645952" behindDoc="1" locked="0" layoutInCell="1" allowOverlap="1" wp14:anchorId="2942DCDC" wp14:editId="3270CADA">
             <wp:simplePos x="0" y="0"/>
             <wp:positionH relativeFrom="margin">
               <wp:posOffset>4026535</wp:posOffset>
@@ -6966,25 +6999,7 @@
           <w:sz w:val="24"/>
           <w:szCs w:val="24"/>
         </w:rPr>
-        <w:t xml:space="preserve">One of the features of my application is the choice of using profiles. This is one of the requirements of my secondary stakeholder, as it would allow personal trainers to access their </w:t>
-      </w:r>
-      <w:proofErr w:type="spellStart"/>
-      <w:r>
-        <w:rPr>
-          <w:rFonts w:cs="Arial"/>
-          <w:sz w:val="24"/>
-          <w:szCs w:val="24"/>
-        </w:rPr>
-        <w:t>clients</w:t>
-      </w:r>
-      <w:proofErr w:type="spellEnd"/>
-      <w:r>
-        <w:rPr>
-          <w:rFonts w:cs="Arial"/>
-          <w:sz w:val="24"/>
-          <w:szCs w:val="24"/>
-        </w:rPr>
-        <w:t xml:space="preserve"> accounts and set up workouts for them. Also, this feature would be useful to my primary stakeholder, as it means that they do not rely on local data, but can instead log in on any device anywhere, and so are not tied to one device, which could break a streak in developing a habit. I inten</w:t>
+        <w:t>One of the features of my application is the choice of using profiles. This is one of the requirements of my secondary stakeholder, as it would allow personal trainers to access their clients accounts and set up workouts for them. Also, this feature would be useful to my primary stakeholder, as it means that they do not rely on local data, but can instead log in on any device anywhere, and so are not tied to one device, which could break a streak in developing a habit. I inten</w:t>
       </w:r>
       <w:r>
         <w:rPr>
@@ -8280,14 +8295,12 @@
                 <w:rFonts w:cs="Arial"/>
               </w:rPr>
             </w:pPr>
-            <w:proofErr w:type="spellStart"/>
             <w:r>
               <w:rPr>
                 <w:rFonts w:cs="Arial"/>
               </w:rPr>
               <w:t>showSignIn</w:t>
             </w:r>
-            <w:proofErr w:type="spellEnd"/>
           </w:p>
         </w:tc>
         <w:tc>
@@ -8320,14 +8333,12 @@
                 <w:rFonts w:cs="Arial"/>
               </w:rPr>
             </w:pPr>
-            <w:proofErr w:type="spellStart"/>
             <w:r>
               <w:rPr>
                 <w:rFonts w:cs="Arial"/>
               </w:rPr>
               <w:t>SignIn</w:t>
             </w:r>
-            <w:proofErr w:type="spellEnd"/>
           </w:p>
         </w:tc>
         <w:tc>
@@ -8380,16 +8391,8 @@
               <w:rPr>
                 <w:rFonts w:cs="Arial"/>
               </w:rPr>
-              <w:t xml:space="preserve">Instance of </w:t>
-            </w:r>
-            <w:proofErr w:type="spellStart"/>
-            <w:r>
-              <w:rPr>
-                <w:rFonts w:cs="Arial"/>
-              </w:rPr>
-              <w:t>AuthService</w:t>
-            </w:r>
-            <w:proofErr w:type="spellEnd"/>
+              <w:t>Instance of AuthService</w:t>
+            </w:r>
           </w:p>
         </w:tc>
       </w:tr>
@@ -8432,16 +8435,8 @@
               <w:rPr>
                 <w:rFonts w:cs="Arial"/>
               </w:rPr>
-              <w:t>_</w:t>
-            </w:r>
-            <w:proofErr w:type="spellStart"/>
-            <w:r>
-              <w:rPr>
-                <w:rFonts w:cs="Arial"/>
-              </w:rPr>
-              <w:t>formKey</w:t>
-            </w:r>
-            <w:proofErr w:type="spellEnd"/>
+              <w:t>_formKey</w:t>
+            </w:r>
           </w:p>
         </w:tc>
         <w:tc>
@@ -8522,19 +8517,11 @@
                 <w:rFonts w:cs="Arial"/>
               </w:rPr>
             </w:pPr>
-            <w:proofErr w:type="spellStart"/>
-            <w:r>
-              <w:rPr>
-                <w:rFonts w:cs="Arial"/>
-              </w:rPr>
-              <w:t>Bool</w:t>
-            </w:r>
-            <w:proofErr w:type="spellEnd"/>
-            <w:r>
-              <w:rPr>
-                <w:rFonts w:cs="Arial"/>
-              </w:rPr>
-              <w:t xml:space="preserve"> value</w:t>
+            <w:r>
+              <w:rPr>
+                <w:rFonts w:cs="Arial"/>
+              </w:rPr>
+              <w:t>Bool value</w:t>
             </w:r>
           </w:p>
         </w:tc>
@@ -8578,16 +8565,8 @@
               <w:rPr>
                 <w:rFonts w:cs="Arial"/>
               </w:rPr>
-              <w:t>_</w:t>
-            </w:r>
-            <w:proofErr w:type="spellStart"/>
-            <w:r>
-              <w:rPr>
-                <w:rFonts w:cs="Arial"/>
-              </w:rPr>
-              <w:t>passwordVisible</w:t>
-            </w:r>
-            <w:proofErr w:type="spellEnd"/>
+              <w:t>_passwordVisible</w:t>
+            </w:r>
           </w:p>
         </w:tc>
         <w:tc>
@@ -8829,16 +8808,8 @@
               <w:rPr>
                 <w:rFonts w:cs="Arial"/>
               </w:rPr>
-              <w:t xml:space="preserve">Same variables as </w:t>
-            </w:r>
-            <w:proofErr w:type="spellStart"/>
-            <w:r>
-              <w:rPr>
-                <w:rFonts w:cs="Arial"/>
-              </w:rPr>
-              <w:t>SignIn</w:t>
-            </w:r>
-            <w:proofErr w:type="spellEnd"/>
+              <w:t>Same variables as SignIn</w:t>
+            </w:r>
           </w:p>
         </w:tc>
       </w:tr>
@@ -8853,14 +8824,12 @@
                 <w:rFonts w:cs="Arial"/>
               </w:rPr>
             </w:pPr>
-            <w:proofErr w:type="spellStart"/>
             <w:r>
               <w:rPr>
                 <w:rFonts w:cs="Arial"/>
               </w:rPr>
               <w:t>AuthService</w:t>
             </w:r>
-            <w:proofErr w:type="spellEnd"/>
           </w:p>
         </w:tc>
         <w:tc>
@@ -8913,16 +8882,8 @@
               <w:rPr>
                 <w:rFonts w:cs="Arial"/>
               </w:rPr>
-              <w:t xml:space="preserve">Instance of </w:t>
-            </w:r>
-            <w:proofErr w:type="spellStart"/>
-            <w:r>
-              <w:rPr>
-                <w:rFonts w:cs="Arial"/>
-              </w:rPr>
-              <w:t>FirebaseAuth</w:t>
-            </w:r>
-            <w:proofErr w:type="spellEnd"/>
+              <w:t>Instance of FirebaseAuth</w:t>
+            </w:r>
           </w:p>
         </w:tc>
       </w:tr>
@@ -8971,16 +8932,8 @@
               <w:rPr>
                 <w:rFonts w:cs="Arial"/>
               </w:rPr>
-              <w:t>_</w:t>
-            </w:r>
-            <w:proofErr w:type="spellStart"/>
-            <w:r>
-              <w:rPr>
-                <w:rFonts w:cs="Arial"/>
-              </w:rPr>
-              <w:t>userFromFirebaseUser</w:t>
-            </w:r>
-            <w:proofErr w:type="spellEnd"/>
+              <w:t>_userFromFirebaseUser</w:t>
+            </w:r>
           </w:p>
         </w:tc>
         <w:tc>
@@ -8997,21 +8950,7 @@
               <w:rPr>
                 <w:rFonts w:cs="Arial"/>
               </w:rPr>
-              <w:t xml:space="preserve">Returns a </w:t>
-            </w:r>
-            <w:proofErr w:type="spellStart"/>
-            <w:r>
-              <w:rPr>
-                <w:rFonts w:cs="Arial"/>
-              </w:rPr>
-              <w:t>customUser</w:t>
-            </w:r>
-            <w:proofErr w:type="spellEnd"/>
-            <w:r>
-              <w:rPr>
-                <w:rFonts w:cs="Arial"/>
-              </w:rPr>
-              <w:t xml:space="preserve"> </w:t>
+              <w:t xml:space="preserve">Returns a customUser </w:t>
             </w:r>
             <w:r>
               <w:rPr>
@@ -9057,14 +8996,12 @@
                 <w:rFonts w:cs="Arial"/>
               </w:rPr>
             </w:pPr>
-            <w:proofErr w:type="spellStart"/>
             <w:r>
               <w:rPr>
                 <w:rFonts w:cs="Arial"/>
               </w:rPr>
               <w:t>signInAnon</w:t>
             </w:r>
-            <w:proofErr w:type="spellEnd"/>
           </w:p>
         </w:tc>
         <w:tc>
@@ -9121,14 +9058,12 @@
                 <w:rFonts w:cs="Arial"/>
               </w:rPr>
             </w:pPr>
-            <w:proofErr w:type="spellStart"/>
             <w:r>
               <w:rPr>
                 <w:rFonts w:cs="Arial"/>
               </w:rPr>
               <w:t>signInWithEmailAndPassword</w:t>
             </w:r>
-            <w:proofErr w:type="spellEnd"/>
           </w:p>
         </w:tc>
         <w:tc>
@@ -9185,14 +9120,12 @@
                 <w:rFonts w:cs="Arial"/>
               </w:rPr>
             </w:pPr>
-            <w:proofErr w:type="spellStart"/>
             <w:r>
               <w:rPr>
                 <w:rFonts w:cs="Arial"/>
               </w:rPr>
               <w:t>registerWithEmailAndPassword</w:t>
             </w:r>
-            <w:proofErr w:type="spellEnd"/>
           </w:p>
         </w:tc>
         <w:tc>
@@ -9249,14 +9182,12 @@
                 <w:rFonts w:cs="Arial"/>
               </w:rPr>
             </w:pPr>
-            <w:proofErr w:type="spellStart"/>
             <w:r>
               <w:rPr>
                 <w:rFonts w:cs="Arial"/>
               </w:rPr>
               <w:t>signOut</w:t>
             </w:r>
-            <w:proofErr w:type="spellEnd"/>
           </w:p>
         </w:tc>
         <w:tc>
@@ -9289,14 +9220,12 @@
                 <w:rFonts w:cs="Arial"/>
               </w:rPr>
             </w:pPr>
-            <w:proofErr w:type="spellStart"/>
             <w:r>
               <w:rPr>
                 <w:rFonts w:cs="Arial"/>
               </w:rPr>
               <w:t>CustomUser</w:t>
             </w:r>
-            <w:proofErr w:type="spellEnd"/>
           </w:p>
         </w:tc>
         <w:tc>
@@ -9327,14 +9256,12 @@
                 <w:rFonts w:cs="Arial"/>
               </w:rPr>
             </w:pPr>
-            <w:proofErr w:type="spellStart"/>
             <w:r>
               <w:rPr>
                 <w:rFonts w:cs="Arial"/>
               </w:rPr>
               <w:t>uid</w:t>
             </w:r>
-            <w:proofErr w:type="spellEnd"/>
           </w:p>
         </w:tc>
         <w:tc>
@@ -9351,21 +9278,7 @@
               <w:rPr>
                 <w:rFonts w:cs="Arial"/>
               </w:rPr>
-              <w:t xml:space="preserve">Holds the value of the </w:t>
-            </w:r>
-            <w:proofErr w:type="spellStart"/>
-            <w:r>
-              <w:rPr>
-                <w:rFonts w:cs="Arial"/>
-              </w:rPr>
-              <w:t>uid</w:t>
-            </w:r>
-            <w:proofErr w:type="spellEnd"/>
-            <w:r>
-              <w:rPr>
-                <w:rFonts w:cs="Arial"/>
-              </w:rPr>
-              <w:t xml:space="preserve"> of the user</w:t>
+              <w:t>Holds the value of the uid of the user</w:t>
             </w:r>
           </w:p>
         </w:tc>
@@ -9443,14 +9356,12 @@
                 <w:rFonts w:cs="Arial"/>
               </w:rPr>
             </w:pPr>
-            <w:proofErr w:type="spellStart"/>
             <w:r>
               <w:rPr>
                 <w:rFonts w:cs="Arial"/>
               </w:rPr>
               <w:t>DatabaseServices</w:t>
             </w:r>
-            <w:proofErr w:type="spellEnd"/>
           </w:p>
         </w:tc>
         <w:tc>
@@ -9481,14 +9392,12 @@
                 <w:rFonts w:cs="Arial"/>
               </w:rPr>
             </w:pPr>
-            <w:proofErr w:type="spellStart"/>
             <w:r>
               <w:rPr>
                 <w:rFonts w:cs="Arial"/>
               </w:rPr>
               <w:t>uid</w:t>
             </w:r>
-            <w:proofErr w:type="spellEnd"/>
           </w:p>
         </w:tc>
         <w:tc>
@@ -9505,21 +9414,7 @@
               <w:rPr>
                 <w:rFonts w:cs="Arial"/>
               </w:rPr>
-              <w:t xml:space="preserve">Parameter to be filled with the </w:t>
-            </w:r>
-            <w:proofErr w:type="spellStart"/>
-            <w:r>
-              <w:rPr>
-                <w:rFonts w:cs="Arial"/>
-              </w:rPr>
-              <w:t>uid</w:t>
-            </w:r>
-            <w:proofErr w:type="spellEnd"/>
-            <w:r>
-              <w:rPr>
-                <w:rFonts w:cs="Arial"/>
-              </w:rPr>
-              <w:t xml:space="preserve"> of the current user in order to carry out functions specific to the </w:t>
+              <w:t xml:space="preserve">Parameter to be filled with the uid of the current user in order to carry out functions specific to the </w:t>
             </w:r>
             <w:r>
               <w:rPr>
@@ -9566,14 +9461,12 @@
                 <w:rFonts w:cs="Arial"/>
               </w:rPr>
             </w:pPr>
-            <w:proofErr w:type="spellStart"/>
             <w:r>
               <w:rPr>
                 <w:rFonts w:cs="Arial"/>
               </w:rPr>
               <w:t>WorkoutsCollection</w:t>
             </w:r>
-            <w:proofErr w:type="spellEnd"/>
           </w:p>
         </w:tc>
         <w:tc>
@@ -9590,21 +9483,7 @@
               <w:rPr>
                 <w:rFonts w:cs="Arial"/>
               </w:rPr>
-              <w:t xml:space="preserve">Holds the </w:t>
-            </w:r>
-            <w:proofErr w:type="spellStart"/>
-            <w:r>
-              <w:rPr>
-                <w:rFonts w:cs="Arial"/>
-              </w:rPr>
-              <w:t>collectionReference</w:t>
-            </w:r>
-            <w:proofErr w:type="spellEnd"/>
-            <w:r>
-              <w:rPr>
-                <w:rFonts w:cs="Arial"/>
-              </w:rPr>
-              <w:t xml:space="preserve"> path of the collection which holds the workouts</w:t>
+              <w:t>Holds the collectionReference path of the collection which holds the workouts</w:t>
             </w:r>
           </w:p>
         </w:tc>
@@ -9644,14 +9523,12 @@
                 <w:rFonts w:cs="Arial"/>
               </w:rPr>
             </w:pPr>
-            <w:proofErr w:type="spellStart"/>
             <w:r>
               <w:rPr>
                 <w:rFonts w:cs="Arial"/>
               </w:rPr>
               <w:t>usersCollection</w:t>
             </w:r>
-            <w:proofErr w:type="spellEnd"/>
           </w:p>
         </w:tc>
         <w:tc>
@@ -9714,14 +9591,12 @@
                 <w:rFonts w:cs="Arial"/>
               </w:rPr>
             </w:pPr>
-            <w:proofErr w:type="spellStart"/>
             <w:r>
               <w:rPr>
                 <w:rFonts w:cs="Arial"/>
               </w:rPr>
               <w:t>updateUserData</w:t>
             </w:r>
-            <w:proofErr w:type="spellEnd"/>
           </w:p>
         </w:tc>
         <w:tc>
@@ -9778,14 +9653,12 @@
                 <w:rFonts w:cs="Arial"/>
               </w:rPr>
             </w:pPr>
-            <w:proofErr w:type="spellStart"/>
             <w:r>
               <w:rPr>
                 <w:rFonts w:cs="Arial"/>
               </w:rPr>
               <w:t>updateTheme</w:t>
             </w:r>
-            <w:proofErr w:type="spellEnd"/>
           </w:p>
         </w:tc>
         <w:tc>
@@ -9842,14 +9715,12 @@
                 <w:rFonts w:cs="Arial"/>
               </w:rPr>
             </w:pPr>
-            <w:proofErr w:type="spellStart"/>
             <w:r>
               <w:rPr>
                 <w:rFonts w:cs="Arial"/>
               </w:rPr>
               <w:t>getTheme</w:t>
             </w:r>
-            <w:proofErr w:type="spellEnd"/>
           </w:p>
         </w:tc>
         <w:tc>
@@ -9906,14 +9777,12 @@
                 <w:rFonts w:cs="Arial"/>
               </w:rPr>
             </w:pPr>
-            <w:proofErr w:type="spellStart"/>
             <w:r>
               <w:rPr>
                 <w:rFonts w:cs="Arial"/>
               </w:rPr>
               <w:t>createWorkout</w:t>
             </w:r>
-            <w:proofErr w:type="spellEnd"/>
           </w:p>
         </w:tc>
         <w:tc>
@@ -9970,14 +9839,12 @@
                 <w:rFonts w:cs="Arial"/>
               </w:rPr>
             </w:pPr>
-            <w:proofErr w:type="spellStart"/>
             <w:r>
               <w:rPr>
                 <w:rFonts w:cs="Arial"/>
               </w:rPr>
               <w:t>getAllWorkouts</w:t>
             </w:r>
-            <w:proofErr w:type="spellEnd"/>
           </w:p>
         </w:tc>
         <w:tc>
@@ -10034,14 +9901,12 @@
                 <w:rFonts w:cs="Arial"/>
               </w:rPr>
             </w:pPr>
-            <w:proofErr w:type="spellStart"/>
             <w:r>
               <w:rPr>
                 <w:rFonts w:cs="Arial"/>
               </w:rPr>
               <w:t>deleteWorkout</w:t>
             </w:r>
-            <w:proofErr w:type="spellEnd"/>
           </w:p>
         </w:tc>
         <w:tc>
@@ -10098,14 +9963,12 @@
                 <w:rFonts w:cs="Arial"/>
               </w:rPr>
             </w:pPr>
-            <w:proofErr w:type="spellStart"/>
             <w:r>
               <w:rPr>
                 <w:rFonts w:cs="Arial"/>
               </w:rPr>
               <w:t>editWorkoutName</w:t>
             </w:r>
-            <w:proofErr w:type="spellEnd"/>
           </w:p>
         </w:tc>
         <w:tc>
@@ -10162,14 +10025,12 @@
                 <w:rFonts w:cs="Arial"/>
               </w:rPr>
             </w:pPr>
-            <w:proofErr w:type="spellStart"/>
             <w:r>
               <w:rPr>
                 <w:rFonts w:cs="Arial"/>
               </w:rPr>
               <w:t>updateWorkoutProgress</w:t>
             </w:r>
-            <w:proofErr w:type="spellEnd"/>
           </w:p>
         </w:tc>
         <w:tc>
@@ -10226,14 +10087,12 @@
                 <w:rFonts w:cs="Arial"/>
               </w:rPr>
             </w:pPr>
-            <w:proofErr w:type="spellStart"/>
             <w:r>
               <w:rPr>
                 <w:rFonts w:cs="Arial"/>
               </w:rPr>
               <w:t>editActivities</w:t>
             </w:r>
-            <w:proofErr w:type="spellEnd"/>
           </w:p>
         </w:tc>
         <w:tc>
@@ -10250,42 +10109,14 @@
               <w:rPr>
                 <w:rFonts w:cs="Arial"/>
               </w:rPr>
-              <w:t xml:space="preserve">For each activity in </w:t>
-            </w:r>
-            <w:proofErr w:type="spellStart"/>
-            <w:r>
-              <w:rPr>
-                <w:rFonts w:cs="Arial"/>
-              </w:rPr>
-              <w:t>ActivityIDsDeleted</w:t>
-            </w:r>
-            <w:proofErr w:type="spellEnd"/>
-            <w:r>
-              <w:rPr>
-                <w:rFonts w:cs="Arial"/>
-              </w:rPr>
-              <w:t xml:space="preserve"> list parameter, delete the activity document. If the workout contents is not empty, make a list of the activity documents. If the activity being edited has already been created, </w:t>
+              <w:t xml:space="preserve">For each activity in ActivityIDsDeleted list parameter, delete the activity document. If the workout contents is not empty, make a list of the activity documents. If the activity being edited has already been created, </w:t>
             </w:r>
             <w:r>
               <w:rPr>
                 <w:rFonts w:cs="Arial"/>
               </w:rPr>
               <w:lastRenderedPageBreak/>
-              <w:t xml:space="preserve">use the </w:t>
-            </w:r>
-            <w:proofErr w:type="spellStart"/>
-            <w:r>
-              <w:rPr>
-                <w:rFonts w:cs="Arial"/>
-              </w:rPr>
-              <w:t>activityID</w:t>
-            </w:r>
-            <w:proofErr w:type="spellEnd"/>
-            <w:r>
-              <w:rPr>
-                <w:rFonts w:cs="Arial"/>
-              </w:rPr>
-              <w:t xml:space="preserve"> to give a path to update the details. If it has not been created, generate an ID and a path, and set the details.</w:t>
+              <w:t>use the activityID to give a path to update the details. If it has not been created, generate an ID and a path, and set the details.</w:t>
             </w:r>
           </w:p>
         </w:tc>
@@ -10338,14 +10169,12 @@
                 <w:rFonts w:cs="Arial"/>
               </w:rPr>
             </w:pPr>
-            <w:proofErr w:type="spellStart"/>
             <w:r>
               <w:rPr>
                 <w:rFonts w:cs="Arial"/>
               </w:rPr>
               <w:t>runApp</w:t>
             </w:r>
-            <w:proofErr w:type="spellEnd"/>
           </w:p>
         </w:tc>
         <w:tc>
@@ -10418,16 +10247,8 @@
               <w:rPr>
                 <w:rFonts w:cs="Arial"/>
               </w:rPr>
-              <w:t>_</w:t>
-            </w:r>
-            <w:proofErr w:type="spellStart"/>
-            <w:r>
-              <w:rPr>
-                <w:rFonts w:cs="Arial"/>
-              </w:rPr>
-              <w:t>themeManager</w:t>
-            </w:r>
-            <w:proofErr w:type="spellEnd"/>
+              <w:t>_themeManager</w:t>
+            </w:r>
           </w:p>
         </w:tc>
         <w:tc>
@@ -10484,14 +10305,12 @@
                 <w:rFonts w:cs="Arial"/>
               </w:rPr>
             </w:pPr>
-            <w:proofErr w:type="spellStart"/>
             <w:r>
               <w:rPr>
                 <w:rFonts w:cs="Arial"/>
               </w:rPr>
               <w:t>themeIsDark</w:t>
             </w:r>
-            <w:proofErr w:type="spellEnd"/>
           </w:p>
         </w:tc>
         <w:tc>
@@ -10508,21 +10327,7 @@
               <w:rPr>
                 <w:rFonts w:cs="Arial"/>
               </w:rPr>
-              <w:t xml:space="preserve">Holds </w:t>
-            </w:r>
-            <w:proofErr w:type="spellStart"/>
-            <w:r>
-              <w:rPr>
-                <w:rFonts w:cs="Arial"/>
-              </w:rPr>
-              <w:t>bool</w:t>
-            </w:r>
-            <w:proofErr w:type="spellEnd"/>
-            <w:r>
-              <w:rPr>
-                <w:rFonts w:cs="Arial"/>
-              </w:rPr>
-              <w:t xml:space="preserve"> value for if theme is light or dark</w:t>
+              <w:t>Holds bool value for if theme is light or dark</w:t>
             </w:r>
           </w:p>
         </w:tc>
@@ -10630,14 +10435,12 @@
                 <w:rFonts w:cs="Arial"/>
               </w:rPr>
             </w:pPr>
-            <w:proofErr w:type="spellStart"/>
             <w:r>
               <w:rPr>
                 <w:rFonts w:cs="Arial"/>
               </w:rPr>
               <w:t>initState</w:t>
             </w:r>
-            <w:proofErr w:type="spellEnd"/>
           </w:p>
         </w:tc>
         <w:tc>
@@ -10654,21 +10457,7 @@
               <w:rPr>
                 <w:rFonts w:cs="Arial"/>
               </w:rPr>
-              <w:t xml:space="preserve">assigns initial values for </w:t>
-            </w:r>
-            <w:proofErr w:type="spellStart"/>
-            <w:r>
-              <w:rPr>
-                <w:rFonts w:cs="Arial"/>
-              </w:rPr>
-              <w:t>themeIsDark</w:t>
-            </w:r>
-            <w:proofErr w:type="spellEnd"/>
-            <w:r>
-              <w:rPr>
-                <w:rFonts w:cs="Arial"/>
-              </w:rPr>
-              <w:t xml:space="preserve"> and adds theme listener</w:t>
+              <w:t>assigns initial values for themeIsDark and adds theme listener</w:t>
             </w:r>
           </w:p>
         </w:tc>
@@ -10708,14 +10497,12 @@
                 <w:rFonts w:cs="Arial"/>
               </w:rPr>
             </w:pPr>
-            <w:proofErr w:type="spellStart"/>
             <w:r>
               <w:rPr>
                 <w:rFonts w:cs="Arial"/>
               </w:rPr>
               <w:t>themeChangeListener</w:t>
             </w:r>
-            <w:proofErr w:type="spellEnd"/>
           </w:p>
         </w:tc>
         <w:tc>
@@ -10732,21 +10519,7 @@
               <w:rPr>
                 <w:rFonts w:cs="Arial"/>
               </w:rPr>
-              <w:t xml:space="preserve">If mounted, it will set the </w:t>
-            </w:r>
-            <w:proofErr w:type="spellStart"/>
-            <w:r>
-              <w:rPr>
-                <w:rFonts w:cs="Arial"/>
-              </w:rPr>
-              <w:t>themeMode</w:t>
-            </w:r>
-            <w:proofErr w:type="spellEnd"/>
-            <w:r>
-              <w:rPr>
-                <w:rFonts w:cs="Arial"/>
-              </w:rPr>
-              <w:t xml:space="preserve"> as being dark</w:t>
+              <w:t>If mounted, it will set the themeMode as being dark</w:t>
             </w:r>
           </w:p>
         </w:tc>
@@ -10798,14 +10571,12 @@
                 <w:rFonts w:cs="Arial"/>
               </w:rPr>
             </w:pPr>
-            <w:proofErr w:type="spellStart"/>
             <w:r>
               <w:rPr>
                 <w:rFonts w:cs="Arial"/>
               </w:rPr>
               <w:t>buildHomeCard</w:t>
             </w:r>
-            <w:proofErr w:type="spellEnd"/>
           </w:p>
         </w:tc>
         <w:tc>
@@ -10838,14 +10609,12 @@
                 <w:rFonts w:cs="Arial"/>
               </w:rPr>
             </w:pPr>
-            <w:proofErr w:type="spellStart"/>
             <w:r>
               <w:rPr>
                 <w:rFonts w:cs="Arial"/>
               </w:rPr>
               <w:t>NavDrawer</w:t>
             </w:r>
-            <w:proofErr w:type="spellEnd"/>
           </w:p>
         </w:tc>
         <w:tc>
@@ -10938,14 +10707,12 @@
                 <w:rFonts w:cs="Arial"/>
               </w:rPr>
             </w:pPr>
-            <w:proofErr w:type="spellStart"/>
             <w:r>
               <w:rPr>
                 <w:rFonts w:cs="Arial"/>
               </w:rPr>
               <w:t>isLightTheme</w:t>
             </w:r>
-            <w:proofErr w:type="spellEnd"/>
           </w:p>
         </w:tc>
         <w:tc>
@@ -11024,21 +10791,7 @@
               <w:rPr>
                 <w:rFonts w:cs="Arial"/>
               </w:rPr>
-              <w:t xml:space="preserve">Takes an instance of the </w:t>
-            </w:r>
-            <w:proofErr w:type="spellStart"/>
-            <w:r>
-              <w:rPr>
-                <w:rFonts w:cs="Arial"/>
-              </w:rPr>
-              <w:t>FirebaseAuth</w:t>
-            </w:r>
-            <w:proofErr w:type="spellEnd"/>
-            <w:r>
-              <w:rPr>
-                <w:rFonts w:cs="Arial"/>
-              </w:rPr>
-              <w:t xml:space="preserve"> and converts the email attribute to string</w:t>
+              <w:t>Takes an instance of the FirebaseAuth and converts the email attribute to string</w:t>
             </w:r>
           </w:p>
         </w:tc>
@@ -11088,16 +10841,8 @@
               <w:rPr>
                 <w:rFonts w:cs="Arial"/>
               </w:rPr>
-              <w:t>_</w:t>
-            </w:r>
-            <w:proofErr w:type="spellStart"/>
-            <w:r>
-              <w:rPr>
-                <w:rFonts w:cs="Arial"/>
-              </w:rPr>
-              <w:t>getUsername</w:t>
-            </w:r>
-            <w:proofErr w:type="spellEnd"/>
+              <w:t>_getUsername</w:t>
+            </w:r>
           </w:p>
         </w:tc>
         <w:tc>
@@ -11160,14 +10905,12 @@
                 <w:rFonts w:cs="Arial"/>
               </w:rPr>
             </w:pPr>
-            <w:proofErr w:type="spellStart"/>
             <w:r>
               <w:rPr>
                 <w:rFonts w:cs="Arial"/>
               </w:rPr>
               <w:t>buildNavBarItem</w:t>
             </w:r>
-            <w:proofErr w:type="spellEnd"/>
           </w:p>
         </w:tc>
         <w:tc>
@@ -11236,14 +10979,12 @@
                 <w:rFonts w:cs="Arial"/>
               </w:rPr>
             </w:pPr>
-            <w:proofErr w:type="spellStart"/>
             <w:r>
               <w:rPr>
                 <w:rFonts w:cs="Arial"/>
               </w:rPr>
               <w:t>workoutName</w:t>
             </w:r>
-            <w:proofErr w:type="spellEnd"/>
           </w:p>
         </w:tc>
         <w:tc>
@@ -11300,14 +11041,12 @@
                 <w:rFonts w:cs="Arial"/>
               </w:rPr>
             </w:pPr>
-            <w:proofErr w:type="spellStart"/>
             <w:r>
               <w:rPr>
                 <w:rFonts w:cs="Arial"/>
               </w:rPr>
               <w:t>workoutID</w:t>
             </w:r>
-            <w:proofErr w:type="spellEnd"/>
           </w:p>
         </w:tc>
         <w:tc>
@@ -11426,14 +11165,12 @@
                 <w:rFonts w:cs="Arial"/>
               </w:rPr>
             </w:pPr>
-            <w:proofErr w:type="spellStart"/>
             <w:r>
               <w:rPr>
                 <w:rFonts w:cs="Arial"/>
               </w:rPr>
               <w:t>pageProgress</w:t>
             </w:r>
-            <w:proofErr w:type="spellEnd"/>
           </w:p>
         </w:tc>
         <w:tc>
@@ -11496,14 +11233,12 @@
                 <w:rFonts w:cs="Arial"/>
               </w:rPr>
             </w:pPr>
-            <w:proofErr w:type="spellStart"/>
             <w:r>
               <w:rPr>
                 <w:rFonts w:cs="Arial"/>
               </w:rPr>
               <w:t>toMap</w:t>
             </w:r>
-            <w:proofErr w:type="spellEnd"/>
           </w:p>
         </w:tc>
         <w:tc>
@@ -11520,21 +11255,7 @@
               <w:rPr>
                 <w:rFonts w:cs="Arial"/>
               </w:rPr>
-              <w:t xml:space="preserve">Maps the data of the workout to fields of a </w:t>
-            </w:r>
-            <w:proofErr w:type="spellStart"/>
-            <w:r>
-              <w:rPr>
-                <w:rFonts w:cs="Arial"/>
-              </w:rPr>
-              <w:t>json</w:t>
-            </w:r>
-            <w:proofErr w:type="spellEnd"/>
-            <w:r>
-              <w:rPr>
-                <w:rFonts w:cs="Arial"/>
-              </w:rPr>
-              <w:t xml:space="preserve"> document stored in the Firebase database</w:t>
+              <w:t>Maps the data of the workout to fields of a json document stored in the Firebase database</w:t>
             </w:r>
             <w:r>
               <w:rPr>
@@ -11580,14 +11301,12 @@
                 <w:rFonts w:cs="Arial"/>
               </w:rPr>
             </w:pPr>
-            <w:proofErr w:type="spellStart"/>
             <w:r>
               <w:rPr>
                 <w:rFonts w:cs="Arial"/>
               </w:rPr>
               <w:t>updatePage</w:t>
             </w:r>
-            <w:proofErr w:type="spellEnd"/>
           </w:p>
         </w:tc>
         <w:tc>
@@ -11604,21 +11323,7 @@
               <w:rPr>
                 <w:rFonts w:cs="Arial"/>
               </w:rPr>
-              <w:t xml:space="preserve">Updates the </w:t>
-            </w:r>
-            <w:proofErr w:type="spellStart"/>
-            <w:r>
-              <w:rPr>
-                <w:rFonts w:cs="Arial"/>
-              </w:rPr>
-              <w:t>pageProgress</w:t>
-            </w:r>
-            <w:proofErr w:type="spellEnd"/>
-            <w:r>
-              <w:rPr>
-                <w:rFonts w:cs="Arial"/>
-              </w:rPr>
-              <w:t xml:space="preserve"> attribute.</w:t>
+              <w:t>Updates the pageProgress attribute.</w:t>
             </w:r>
           </w:p>
         </w:tc>
@@ -11671,14 +11376,12 @@
                 <w:rFonts w:cs="Arial"/>
               </w:rPr>
             </w:pPr>
-            <w:proofErr w:type="spellStart"/>
             <w:r>
               <w:rPr>
                 <w:rFonts w:cs="Arial"/>
               </w:rPr>
               <w:t>activityID</w:t>
             </w:r>
-            <w:proofErr w:type="spellEnd"/>
           </w:p>
         </w:tc>
         <w:tc>
@@ -11729,14 +11432,12 @@
                 <w:rFonts w:cs="Arial"/>
               </w:rPr>
             </w:pPr>
-            <w:proofErr w:type="spellStart"/>
             <w:r>
               <w:rPr>
                 <w:rFonts w:cs="Arial"/>
               </w:rPr>
               <w:t>activityName</w:t>
             </w:r>
-            <w:proofErr w:type="spellEnd"/>
           </w:p>
         </w:tc>
         <w:tc>
@@ -11843,14 +11544,12 @@
                 <w:rFonts w:cs="Arial"/>
               </w:rPr>
             </w:pPr>
-            <w:proofErr w:type="spellStart"/>
             <w:r>
               <w:rPr>
                 <w:rFonts w:cs="Arial"/>
               </w:rPr>
               <w:t>weightsUsed</w:t>
             </w:r>
-            <w:proofErr w:type="spellEnd"/>
           </w:p>
         </w:tc>
         <w:tc>
@@ -12013,14 +11712,12 @@
                 <w:rFonts w:cs="Arial"/>
               </w:rPr>
             </w:pPr>
-            <w:proofErr w:type="spellStart"/>
             <w:r>
               <w:rPr>
                 <w:rFonts w:cs="Arial"/>
               </w:rPr>
               <w:t>activityType</w:t>
             </w:r>
-            <w:proofErr w:type="spellEnd"/>
           </w:p>
         </w:tc>
         <w:tc>
@@ -12071,14 +11768,12 @@
                 <w:rFonts w:cs="Arial"/>
               </w:rPr>
             </w:pPr>
-            <w:proofErr w:type="spellStart"/>
             <w:r>
               <w:rPr>
                 <w:rFonts w:cs="Arial"/>
               </w:rPr>
               <w:t>stopwatchUsed</w:t>
             </w:r>
-            <w:proofErr w:type="spellEnd"/>
           </w:p>
         </w:tc>
         <w:tc>
@@ -12135,14 +11830,12 @@
                 <w:rFonts w:cs="Arial"/>
               </w:rPr>
             </w:pPr>
-            <w:proofErr w:type="spellStart"/>
             <w:r>
               <w:rPr>
                 <w:rFonts w:cs="Arial"/>
               </w:rPr>
               <w:t>toMap</w:t>
             </w:r>
-            <w:proofErr w:type="spellEnd"/>
           </w:p>
         </w:tc>
         <w:tc>
@@ -12159,21 +11852,7 @@
               <w:rPr>
                 <w:rFonts w:cs="Arial"/>
               </w:rPr>
-              <w:t xml:space="preserve">Maps the data of the workout to fields of a </w:t>
-            </w:r>
-            <w:proofErr w:type="spellStart"/>
-            <w:r>
-              <w:rPr>
-                <w:rFonts w:cs="Arial"/>
-              </w:rPr>
-              <w:t>json</w:t>
-            </w:r>
-            <w:proofErr w:type="spellEnd"/>
-            <w:r>
-              <w:rPr>
-                <w:rFonts w:cs="Arial"/>
-              </w:rPr>
-              <w:t xml:space="preserve"> document stored in the Firebase database.</w:t>
+              <w:t>Maps the data of the workout to fields of a json document stored in the Firebase database.</w:t>
             </w:r>
           </w:p>
         </w:tc>
@@ -12213,14 +11892,12 @@
                 <w:rFonts w:cs="Arial"/>
               </w:rPr>
             </w:pPr>
-            <w:proofErr w:type="spellStart"/>
             <w:r>
               <w:rPr>
                 <w:rFonts w:cs="Arial"/>
               </w:rPr>
               <w:t>fromMap</w:t>
             </w:r>
-            <w:proofErr w:type="spellEnd"/>
           </w:p>
         </w:tc>
         <w:tc>
@@ -12237,21 +11914,7 @@
               <w:rPr>
                 <w:rFonts w:cs="Arial"/>
               </w:rPr>
-              <w:t xml:space="preserve">Maps the data from the </w:t>
-            </w:r>
-            <w:proofErr w:type="spellStart"/>
-            <w:r>
-              <w:rPr>
-                <w:rFonts w:cs="Arial"/>
-              </w:rPr>
-              <w:t>json</w:t>
-            </w:r>
-            <w:proofErr w:type="spellEnd"/>
-            <w:r>
-              <w:rPr>
-                <w:rFonts w:cs="Arial"/>
-              </w:rPr>
-              <w:t xml:space="preserve"> document to be attributes of the activity object.</w:t>
+              <w:t>Maps the data from the json document to be attributes of the activity object.</w:t>
             </w:r>
           </w:p>
         </w:tc>
@@ -12291,14 +11954,12 @@
                 <w:rFonts w:cs="Arial"/>
               </w:rPr>
             </w:pPr>
-            <w:proofErr w:type="spellStart"/>
             <w:r>
               <w:rPr>
                 <w:rFonts w:cs="Arial"/>
               </w:rPr>
               <w:t>updateReps</w:t>
             </w:r>
-            <w:proofErr w:type="spellEnd"/>
           </w:p>
         </w:tc>
         <w:tc>
@@ -12361,14 +12022,12 @@
                 <w:rFonts w:cs="Arial"/>
               </w:rPr>
             </w:pPr>
-            <w:proofErr w:type="spellStart"/>
             <w:r>
               <w:rPr>
                 <w:rFonts w:cs="Arial"/>
               </w:rPr>
               <w:t>updateWeight</w:t>
             </w:r>
-            <w:proofErr w:type="spellEnd"/>
           </w:p>
         </w:tc>
         <w:tc>
@@ -12431,14 +12090,12 @@
                 <w:rFonts w:cs="Arial"/>
               </w:rPr>
             </w:pPr>
-            <w:proofErr w:type="spellStart"/>
             <w:r>
               <w:rPr>
                 <w:rFonts w:cs="Arial"/>
               </w:rPr>
               <w:t>updateTime</w:t>
             </w:r>
-            <w:proofErr w:type="spellEnd"/>
           </w:p>
         </w:tc>
         <w:tc>
@@ -12501,14 +12158,12 @@
                 <w:rFonts w:cs="Arial"/>
               </w:rPr>
             </w:pPr>
-            <w:proofErr w:type="spellStart"/>
             <w:r>
               <w:rPr>
                 <w:rFonts w:cs="Arial"/>
               </w:rPr>
               <w:t>updateActivityType</w:t>
             </w:r>
-            <w:proofErr w:type="spellEnd"/>
           </w:p>
         </w:tc>
         <w:tc>
@@ -12547,14 +12202,12 @@
                 <w:rFonts w:cs="Arial"/>
               </w:rPr>
             </w:pPr>
-            <w:proofErr w:type="spellStart"/>
             <w:r>
               <w:rPr>
                 <w:rFonts w:cs="Arial"/>
               </w:rPr>
               <w:t>ActivityCard</w:t>
             </w:r>
-            <w:proofErr w:type="spellEnd"/>
           </w:p>
         </w:tc>
         <w:tc>
@@ -12647,14 +12300,12 @@
                 <w:rFonts w:cs="Arial"/>
               </w:rPr>
             </w:pPr>
-            <w:proofErr w:type="spellStart"/>
             <w:r>
               <w:rPr>
                 <w:rFonts w:cs="Arial"/>
               </w:rPr>
               <w:t>onEdit</w:t>
             </w:r>
-            <w:proofErr w:type="spellEnd"/>
           </w:p>
         </w:tc>
         <w:tc>
@@ -12711,14 +12362,12 @@
                 <w:rFonts w:cs="Arial"/>
               </w:rPr>
             </w:pPr>
-            <w:proofErr w:type="spellStart"/>
             <w:r>
               <w:rPr>
                 <w:rFonts w:cs="Arial"/>
               </w:rPr>
               <w:t>onDelete</w:t>
             </w:r>
-            <w:proofErr w:type="spellEnd"/>
           </w:p>
         </w:tc>
         <w:tc>
@@ -12751,19 +12400,11 @@
                 <w:rFonts w:cs="Arial"/>
               </w:rPr>
             </w:pPr>
-            <w:proofErr w:type="spellStart"/>
-            <w:r>
-              <w:rPr>
-                <w:rFonts w:cs="Arial"/>
-              </w:rPr>
-              <w:t>CreatePage</w:t>
-            </w:r>
-            <w:proofErr w:type="spellEnd"/>
-            <w:r>
-              <w:rPr>
-                <w:rFonts w:cs="Arial"/>
-              </w:rPr>
-              <w:t xml:space="preserve"> </w:t>
+            <w:r>
+              <w:rPr>
+                <w:rFonts w:cs="Arial"/>
+              </w:rPr>
+              <w:t xml:space="preserve">CreatePage </w:t>
             </w:r>
           </w:p>
         </w:tc>
@@ -12795,14 +12436,12 @@
                 <w:rFonts w:cs="Arial"/>
               </w:rPr>
             </w:pPr>
-            <w:proofErr w:type="spellStart"/>
             <w:r>
               <w:rPr>
                 <w:rFonts w:cs="Arial"/>
               </w:rPr>
               <w:t>buildCreateCard</w:t>
             </w:r>
-            <w:proofErr w:type="spellEnd"/>
           </w:p>
         </w:tc>
         <w:tc>
@@ -12841,14 +12480,12 @@
                 <w:rFonts w:cs="Arial"/>
               </w:rPr>
             </w:pPr>
-            <w:proofErr w:type="spellStart"/>
             <w:r>
               <w:rPr>
                 <w:rFonts w:cs="Arial"/>
               </w:rPr>
               <w:t>NewWorkoutPage</w:t>
             </w:r>
-            <w:proofErr w:type="spellEnd"/>
           </w:p>
         </w:tc>
         <w:tc>
@@ -12879,14 +12516,12 @@
                 <w:rFonts w:cs="Arial"/>
               </w:rPr>
             </w:pPr>
-            <w:proofErr w:type="spellStart"/>
             <w:r>
               <w:rPr>
                 <w:rFonts w:cs="Arial"/>
               </w:rPr>
               <w:t>workoutNameAdd</w:t>
             </w:r>
-            <w:proofErr w:type="spellEnd"/>
           </w:p>
         </w:tc>
         <w:tc>
@@ -12903,21 +12538,7 @@
               <w:rPr>
                 <w:rFonts w:cs="Arial"/>
               </w:rPr>
-              <w:t xml:space="preserve">Adds a </w:t>
-            </w:r>
-            <w:proofErr w:type="spellStart"/>
-            <w:r>
-              <w:rPr>
-                <w:rFonts w:cs="Arial"/>
-              </w:rPr>
-              <w:t>TextEditingController</w:t>
-            </w:r>
-            <w:proofErr w:type="spellEnd"/>
-            <w:r>
-              <w:rPr>
-                <w:rFonts w:cs="Arial"/>
-              </w:rPr>
-              <w:t xml:space="preserve"> to track the text for the workout name.</w:t>
+              <w:t>Adds a TextEditingController to track the text for the workout name.</w:t>
             </w:r>
           </w:p>
         </w:tc>
@@ -12967,16 +12588,8 @@
               <w:rPr>
                 <w:rFonts w:cs="Arial"/>
               </w:rPr>
-              <w:t>_</w:t>
-            </w:r>
-            <w:proofErr w:type="spellStart"/>
-            <w:r>
-              <w:rPr>
-                <w:rFonts w:cs="Arial"/>
-              </w:rPr>
-              <w:t>formKey</w:t>
-            </w:r>
-            <w:proofErr w:type="spellEnd"/>
+              <w:t>_formKey</w:t>
+            </w:r>
           </w:p>
         </w:tc>
         <w:tc>
@@ -13033,14 +12646,12 @@
                 <w:rFonts w:cs="Arial"/>
               </w:rPr>
             </w:pPr>
-            <w:proofErr w:type="spellStart"/>
             <w:r>
               <w:rPr>
                 <w:rFonts w:cs="Arial"/>
               </w:rPr>
               <w:t>workoutName</w:t>
             </w:r>
-            <w:proofErr w:type="spellEnd"/>
           </w:p>
         </w:tc>
         <w:tc>
@@ -13197,14 +12808,12 @@
                 <w:rFonts w:cs="Arial"/>
               </w:rPr>
             </w:pPr>
-            <w:proofErr w:type="spellStart"/>
             <w:r>
               <w:rPr>
                 <w:rFonts w:cs="Arial"/>
               </w:rPr>
               <w:t>ActivityList</w:t>
             </w:r>
-            <w:proofErr w:type="spellEnd"/>
           </w:p>
         </w:tc>
         <w:tc>
@@ -13235,14 +12844,12 @@
                 <w:rFonts w:cs="Arial"/>
               </w:rPr>
             </w:pPr>
-            <w:proofErr w:type="spellStart"/>
             <w:r>
               <w:rPr>
                 <w:rFonts w:cs="Arial"/>
               </w:rPr>
               <w:t>activityNameController</w:t>
             </w:r>
-            <w:proofErr w:type="spellEnd"/>
           </w:p>
         </w:tc>
         <w:tc>
@@ -13305,14 +12912,12 @@
                 <w:rFonts w:cs="Arial"/>
               </w:rPr>
             </w:pPr>
-            <w:proofErr w:type="spellStart"/>
             <w:r>
               <w:rPr>
                 <w:rFonts w:cs="Arial"/>
               </w:rPr>
               <w:t>addActivityItem</w:t>
             </w:r>
-            <w:proofErr w:type="spellEnd"/>
           </w:p>
         </w:tc>
         <w:tc>
@@ -13376,14 +12981,12 @@
                 <w:rFonts w:cs="Arial"/>
               </w:rPr>
             </w:pPr>
-            <w:proofErr w:type="spellStart"/>
             <w:r>
               <w:rPr>
                 <w:rFonts w:cs="Arial"/>
               </w:rPr>
               <w:t>editActivityItem</w:t>
             </w:r>
-            <w:proofErr w:type="spellEnd"/>
           </w:p>
         </w:tc>
         <w:tc>
@@ -13400,21 +13003,7 @@
               <w:rPr>
                 <w:rFonts w:cs="Arial"/>
               </w:rPr>
-              <w:t xml:space="preserve">Function which opens the </w:t>
-            </w:r>
-            <w:proofErr w:type="spellStart"/>
-            <w:r>
-              <w:rPr>
-                <w:rFonts w:cs="Arial"/>
-              </w:rPr>
-              <w:t>editActivity</w:t>
-            </w:r>
-            <w:proofErr w:type="spellEnd"/>
-            <w:r>
-              <w:rPr>
-                <w:rFonts w:cs="Arial"/>
-              </w:rPr>
-              <w:t xml:space="preserve"> page.</w:t>
+              <w:t>Function which opens the editActivity page.</w:t>
             </w:r>
           </w:p>
         </w:tc>
@@ -13430,14 +13019,12 @@
                 <w:rFonts w:cs="Arial"/>
               </w:rPr>
             </w:pPr>
-            <w:proofErr w:type="spellStart"/>
             <w:r>
               <w:rPr>
                 <w:rFonts w:cs="Arial"/>
               </w:rPr>
               <w:t>EditActivity</w:t>
             </w:r>
-            <w:proofErr w:type="spellEnd"/>
           </w:p>
         </w:tc>
         <w:tc>
@@ -13536,14 +13123,12 @@
                 <w:rFonts w:cs="Arial"/>
               </w:rPr>
             </w:pPr>
-            <w:proofErr w:type="spellStart"/>
             <w:r>
               <w:rPr>
                 <w:rFonts w:cs="Arial"/>
               </w:rPr>
               <w:t>onUpdateReps</w:t>
             </w:r>
-            <w:proofErr w:type="spellEnd"/>
           </w:p>
         </w:tc>
         <w:tc>
@@ -13594,14 +13179,12 @@
                 <w:rFonts w:cs="Arial"/>
               </w:rPr>
             </w:pPr>
-            <w:proofErr w:type="spellStart"/>
             <w:r>
               <w:rPr>
                 <w:rFonts w:cs="Arial"/>
               </w:rPr>
               <w:t>onUpdateWeight</w:t>
             </w:r>
-            <w:proofErr w:type="spellEnd"/>
           </w:p>
         </w:tc>
         <w:tc>
@@ -13652,14 +13235,12 @@
                 <w:rFonts w:cs="Arial"/>
               </w:rPr>
             </w:pPr>
-            <w:proofErr w:type="spellStart"/>
             <w:r>
               <w:rPr>
                 <w:rFonts w:cs="Arial"/>
               </w:rPr>
               <w:t>onUpdateTime</w:t>
             </w:r>
-            <w:proofErr w:type="spellEnd"/>
           </w:p>
         </w:tc>
         <w:tc>
@@ -13710,14 +13291,12 @@
                 <w:rFonts w:cs="Arial"/>
               </w:rPr>
             </w:pPr>
-            <w:proofErr w:type="spellStart"/>
             <w:r>
               <w:rPr>
                 <w:rFonts w:cs="Arial"/>
               </w:rPr>
               <w:t>onUpdateActivityName</w:t>
             </w:r>
-            <w:proofErr w:type="spellEnd"/>
           </w:p>
         </w:tc>
         <w:tc>
@@ -13768,14 +13347,12 @@
                 <w:rFonts w:cs="Arial"/>
               </w:rPr>
             </w:pPr>
-            <w:proofErr w:type="spellStart"/>
             <w:r>
               <w:rPr>
                 <w:rFonts w:cs="Arial"/>
               </w:rPr>
               <w:t>onUpdateStopwatchUsed</w:t>
             </w:r>
-            <w:proofErr w:type="spellEnd"/>
           </w:p>
         </w:tc>
         <w:tc>
@@ -13832,14 +13409,12 @@
                 <w:rFonts w:cs="Arial"/>
               </w:rPr>
             </w:pPr>
-            <w:proofErr w:type="spellStart"/>
             <w:r>
               <w:rPr>
                 <w:rFonts w:cs="Arial"/>
               </w:rPr>
               <w:t>isSelected</w:t>
             </w:r>
-            <w:proofErr w:type="spellEnd"/>
           </w:p>
         </w:tc>
         <w:tc>
@@ -13896,14 +13471,12 @@
                 <w:rFonts w:cs="Arial"/>
               </w:rPr>
             </w:pPr>
-            <w:proofErr w:type="spellStart"/>
             <w:r>
               <w:rPr>
                 <w:rFonts w:cs="Arial"/>
               </w:rPr>
               <w:t>activityOptions</w:t>
             </w:r>
-            <w:proofErr w:type="spellEnd"/>
           </w:p>
         </w:tc>
         <w:tc>
@@ -13966,14 +13539,12 @@
                 <w:rFonts w:cs="Arial"/>
               </w:rPr>
             </w:pPr>
-            <w:proofErr w:type="spellStart"/>
             <w:r>
               <w:rPr>
                 <w:rFonts w:cs="Arial"/>
               </w:rPr>
               <w:t>initState</w:t>
             </w:r>
-            <w:proofErr w:type="spellEnd"/>
           </w:p>
         </w:tc>
         <w:tc>
@@ -14006,14 +13577,12 @@
                 <w:rFonts w:cs="Arial"/>
               </w:rPr>
             </w:pPr>
-            <w:proofErr w:type="spellStart"/>
             <w:r>
               <w:rPr>
                 <w:rFonts w:cs="Arial"/>
               </w:rPr>
               <w:t>EditWorkoutPage</w:t>
             </w:r>
-            <w:proofErr w:type="spellEnd"/>
           </w:p>
         </w:tc>
         <w:tc>
@@ -14044,14 +13613,12 @@
                 <w:rFonts w:cs="Arial"/>
               </w:rPr>
             </w:pPr>
-            <w:proofErr w:type="spellStart"/>
             <w:r>
               <w:rPr>
                 <w:rFonts w:cs="Arial"/>
               </w:rPr>
               <w:t>initState</w:t>
             </w:r>
-            <w:proofErr w:type="spellEnd"/>
           </w:p>
         </w:tc>
         <w:tc>
@@ -14124,16 +13691,8 @@
               <w:rPr>
                 <w:rFonts w:cs="Arial"/>
               </w:rPr>
-              <w:t>_</w:t>
-            </w:r>
-            <w:proofErr w:type="spellStart"/>
-            <w:r>
-              <w:rPr>
-                <w:rFonts w:cs="Arial"/>
-              </w:rPr>
-              <w:t>refreshWorkoutList</w:t>
-            </w:r>
-            <w:proofErr w:type="spellEnd"/>
+              <w:t>_refreshWorkoutList</w:t>
+            </w:r>
           </w:p>
         </w:tc>
         <w:tc>
@@ -14150,21 +13709,7 @@
               <w:rPr>
                 <w:rFonts w:cs="Arial"/>
               </w:rPr>
-              <w:t xml:space="preserve">Rebuilds the list of displayed workouts by using the function </w:t>
-            </w:r>
-            <w:proofErr w:type="spellStart"/>
-            <w:r>
-              <w:rPr>
-                <w:rFonts w:cs="Arial"/>
-              </w:rPr>
-              <w:t>getWorkouts</w:t>
-            </w:r>
-            <w:proofErr w:type="spellEnd"/>
-            <w:r>
-              <w:rPr>
-                <w:rFonts w:cs="Arial"/>
-              </w:rPr>
-              <w:t xml:space="preserve"> from the database class</w:t>
+              <w:t>Rebuilds the list of displayed workouts by using the function getWorkouts from the database class</w:t>
             </w:r>
           </w:p>
         </w:tc>
@@ -14210,14 +13755,12 @@
                 <w:rFonts w:cs="Arial"/>
               </w:rPr>
             </w:pPr>
-            <w:proofErr w:type="spellStart"/>
             <w:r>
               <w:rPr>
                 <w:rFonts w:cs="Arial"/>
               </w:rPr>
               <w:t>futureWorkouts</w:t>
             </w:r>
-            <w:proofErr w:type="spellEnd"/>
           </w:p>
         </w:tc>
         <w:tc>
@@ -14250,14 +13793,12 @@
                 <w:rFonts w:cs="Arial"/>
               </w:rPr>
             </w:pPr>
-            <w:proofErr w:type="spellStart"/>
             <w:r>
               <w:rPr>
                 <w:rFonts w:cs="Arial"/>
               </w:rPr>
               <w:t>WorkoutEditor</w:t>
             </w:r>
-            <w:proofErr w:type="spellEnd"/>
           </w:p>
         </w:tc>
         <w:tc>
@@ -14356,14 +13897,12 @@
                 <w:rFonts w:cs="Arial"/>
               </w:rPr>
             </w:pPr>
-            <w:proofErr w:type="spellStart"/>
             <w:r>
               <w:rPr>
                 <w:rFonts w:cs="Arial"/>
               </w:rPr>
               <w:t>changesMade</w:t>
             </w:r>
-            <w:proofErr w:type="spellEnd"/>
           </w:p>
         </w:tc>
         <w:tc>
@@ -14376,19 +13915,11 @@
                 <w:rFonts w:cs="Arial"/>
               </w:rPr>
             </w:pPr>
-            <w:proofErr w:type="spellStart"/>
-            <w:r>
-              <w:rPr>
-                <w:rFonts w:cs="Arial"/>
-              </w:rPr>
-              <w:t>Bool</w:t>
-            </w:r>
-            <w:proofErr w:type="spellEnd"/>
-            <w:r>
-              <w:rPr>
-                <w:rFonts w:cs="Arial"/>
-              </w:rPr>
-              <w:t xml:space="preserve"> value of if changes within the workout have been made.</w:t>
+            <w:r>
+              <w:rPr>
+                <w:rFonts w:cs="Arial"/>
+              </w:rPr>
+              <w:t>Bool value of if changes within the workout have been made.</w:t>
             </w:r>
           </w:p>
         </w:tc>
@@ -14428,14 +13959,12 @@
                 <w:rFonts w:cs="Arial"/>
               </w:rPr>
             </w:pPr>
-            <w:proofErr w:type="spellStart"/>
             <w:r>
               <w:rPr>
                 <w:rFonts w:cs="Arial"/>
               </w:rPr>
               <w:t>addingActivities</w:t>
             </w:r>
-            <w:proofErr w:type="spellEnd"/>
           </w:p>
         </w:tc>
         <w:tc>
@@ -14448,19 +13977,11 @@
                 <w:rFonts w:cs="Arial"/>
               </w:rPr>
             </w:pPr>
-            <w:proofErr w:type="spellStart"/>
-            <w:r>
-              <w:rPr>
-                <w:rFonts w:cs="Arial"/>
-              </w:rPr>
-              <w:t>Bool</w:t>
-            </w:r>
-            <w:proofErr w:type="spellEnd"/>
-            <w:r>
-              <w:rPr>
-                <w:rFonts w:cs="Arial"/>
-              </w:rPr>
-              <w:t xml:space="preserve"> value for if an activity is being added.</w:t>
+            <w:r>
+              <w:rPr>
+                <w:rFonts w:cs="Arial"/>
+              </w:rPr>
+              <w:t>Bool value for if an activity is being added.</w:t>
             </w:r>
           </w:p>
         </w:tc>
@@ -14500,14 +14021,12 @@
                 <w:rFonts w:cs="Arial"/>
               </w:rPr>
             </w:pPr>
-            <w:proofErr w:type="spellStart"/>
             <w:r>
               <w:rPr>
                 <w:rFonts w:cs="Arial"/>
               </w:rPr>
               <w:t>editingTitle</w:t>
             </w:r>
-            <w:proofErr w:type="spellEnd"/>
           </w:p>
         </w:tc>
         <w:tc>
@@ -14520,19 +14039,11 @@
                 <w:rFonts w:cs="Arial"/>
               </w:rPr>
             </w:pPr>
-            <w:proofErr w:type="spellStart"/>
-            <w:r>
-              <w:rPr>
-                <w:rFonts w:cs="Arial"/>
-              </w:rPr>
-              <w:t>Bool</w:t>
-            </w:r>
-            <w:proofErr w:type="spellEnd"/>
-            <w:r>
-              <w:rPr>
-                <w:rFonts w:cs="Arial"/>
-              </w:rPr>
-              <w:t xml:space="preserve"> value for if the title is being edited</w:t>
+            <w:r>
+              <w:rPr>
+                <w:rFonts w:cs="Arial"/>
+              </w:rPr>
+              <w:t>Bool value for if the title is being edited</w:t>
             </w:r>
           </w:p>
         </w:tc>
@@ -14572,14 +14083,12 @@
                 <w:rFonts w:cs="Arial"/>
               </w:rPr>
             </w:pPr>
-            <w:proofErr w:type="spellStart"/>
             <w:r>
               <w:rPr>
                 <w:rFonts w:cs="Arial"/>
               </w:rPr>
               <w:t>activityIDsDeleted</w:t>
             </w:r>
-            <w:proofErr w:type="spellEnd"/>
           </w:p>
         </w:tc>
         <w:tc>
@@ -14642,14 +14151,12 @@
                 <w:rFonts w:cs="Arial"/>
               </w:rPr>
             </w:pPr>
-            <w:proofErr w:type="spellStart"/>
             <w:r>
               <w:rPr>
                 <w:rFonts w:cs="Arial"/>
               </w:rPr>
               <w:t>initState</w:t>
             </w:r>
-            <w:proofErr w:type="spellEnd"/>
           </w:p>
         </w:tc>
         <w:tc>
@@ -14682,14 +14189,12 @@
                 <w:rFonts w:cs="Arial"/>
               </w:rPr>
             </w:pPr>
-            <w:proofErr w:type="spellStart"/>
             <w:r>
               <w:rPr>
                 <w:rFonts w:cs="Arial"/>
               </w:rPr>
               <w:t>WorkoutPlayer</w:t>
             </w:r>
-            <w:proofErr w:type="spellEnd"/>
           </w:p>
         </w:tc>
         <w:tc>
@@ -14788,14 +14293,12 @@
                 <w:rFonts w:cs="Arial"/>
               </w:rPr>
             </w:pPr>
-            <w:proofErr w:type="spellStart"/>
             <w:r>
               <w:rPr>
                 <w:rFonts w:cs="Arial"/>
               </w:rPr>
               <w:t>onUpdatePage</w:t>
             </w:r>
-            <w:proofErr w:type="spellEnd"/>
           </w:p>
         </w:tc>
         <w:tc>
@@ -14856,16 +14359,8 @@
               <w:rPr>
                 <w:rFonts w:cs="Arial"/>
               </w:rPr>
-              <w:t>_</w:t>
-            </w:r>
-            <w:proofErr w:type="spellStart"/>
-            <w:r>
-              <w:rPr>
-                <w:rFonts w:cs="Arial"/>
-              </w:rPr>
-              <w:t>pageController</w:t>
-            </w:r>
-            <w:proofErr w:type="spellEnd"/>
+              <w:t>_pageController</w:t>
+            </w:r>
           </w:p>
         </w:tc>
         <w:tc>
@@ -14932,16 +14427,8 @@
               <w:rPr>
                 <w:rFonts w:cs="Arial"/>
               </w:rPr>
-              <w:t>_</w:t>
-            </w:r>
-            <w:proofErr w:type="spellStart"/>
-            <w:r>
-              <w:rPr>
-                <w:rFonts w:cs="Arial"/>
-              </w:rPr>
-              <w:t>currentPage</w:t>
-            </w:r>
-            <w:proofErr w:type="spellEnd"/>
+              <w:t>_currentPage</w:t>
+            </w:r>
           </w:p>
         </w:tc>
         <w:tc>
@@ -15011,14 +14498,12 @@
                 <w:rFonts w:cs="Arial"/>
               </w:rPr>
             </w:pPr>
-            <w:proofErr w:type="spellStart"/>
             <w:r>
               <w:rPr>
                 <w:rFonts w:cs="Arial"/>
               </w:rPr>
               <w:t>initState</w:t>
             </w:r>
-            <w:proofErr w:type="spellEnd"/>
           </w:p>
         </w:tc>
         <w:tc>
@@ -15081,14 +14566,12 @@
                 <w:rFonts w:cs="Arial"/>
               </w:rPr>
             </w:pPr>
-            <w:proofErr w:type="spellStart"/>
             <w:r>
               <w:rPr>
                 <w:rFonts w:cs="Arial"/>
               </w:rPr>
               <w:t>buildActivityPage</w:t>
             </w:r>
-            <w:proofErr w:type="spellEnd"/>
           </w:p>
         </w:tc>
         <w:tc>
@@ -15145,14 +14628,12 @@
                 <w:rFonts w:cs="Arial"/>
               </w:rPr>
             </w:pPr>
-            <w:proofErr w:type="spellStart"/>
             <w:r>
               <w:rPr>
                 <w:rFonts w:cs="Arial"/>
               </w:rPr>
               <w:t>buildFinishPage</w:t>
             </w:r>
-            <w:proofErr w:type="spellEnd"/>
           </w:p>
         </w:tc>
         <w:tc>
@@ -15185,14 +14666,12 @@
                 <w:rFonts w:cs="Arial"/>
               </w:rPr>
             </w:pPr>
-            <w:proofErr w:type="spellStart"/>
             <w:r>
               <w:rPr>
                 <w:rFonts w:cs="Arial"/>
               </w:rPr>
               <w:t>StopwatchPage</w:t>
             </w:r>
-            <w:proofErr w:type="spellEnd"/>
           </w:p>
         </w:tc>
         <w:tc>
@@ -15227,16 +14706,8 @@
               <w:rPr>
                 <w:rFonts w:cs="Arial"/>
               </w:rPr>
-              <w:t>_</w:t>
-            </w:r>
-            <w:proofErr w:type="spellStart"/>
-            <w:r>
-              <w:rPr>
-                <w:rFonts w:cs="Arial"/>
-              </w:rPr>
-              <w:t>activityStopwatch</w:t>
-            </w:r>
-            <w:proofErr w:type="spellEnd"/>
+              <w:t>_activityStopwatch</w:t>
+            </w:r>
           </w:p>
         </w:tc>
         <w:tc>
@@ -15269,14 +14740,12 @@
                 <w:rFonts w:cs="Arial"/>
               </w:rPr>
             </w:pPr>
-            <w:proofErr w:type="spellStart"/>
             <w:r>
               <w:rPr>
                 <w:rFonts w:cs="Arial"/>
               </w:rPr>
               <w:t>ActivityStopwatch</w:t>
             </w:r>
-            <w:proofErr w:type="spellEnd"/>
           </w:p>
         </w:tc>
         <w:tc>
@@ -15435,16 +14904,8 @@
               <w:rPr>
                 <w:rFonts w:cs="Arial"/>
               </w:rPr>
-              <w:t>_</w:t>
-            </w:r>
-            <w:proofErr w:type="spellStart"/>
-            <w:r>
-              <w:rPr>
-                <w:rFonts w:cs="Arial"/>
-              </w:rPr>
-              <w:t>stopwatchTimer</w:t>
-            </w:r>
-            <w:proofErr w:type="spellEnd"/>
+              <w:t>_stopwatchTimer</w:t>
+            </w:r>
           </w:p>
         </w:tc>
         <w:tc>
@@ -15511,16 +14972,8 @@
               <w:rPr>
                 <w:rFonts w:cs="Arial"/>
               </w:rPr>
-              <w:t>_</w:t>
-            </w:r>
-            <w:proofErr w:type="spellStart"/>
-            <w:r>
-              <w:rPr>
-                <w:rFonts w:cs="Arial"/>
-              </w:rPr>
-              <w:t>stopwatchResult</w:t>
-            </w:r>
-            <w:proofErr w:type="spellEnd"/>
+              <w:t>_stopwatchResult</w:t>
+            </w:r>
           </w:p>
         </w:tc>
         <w:tc>
@@ -15581,16 +15034,8 @@
               <w:rPr>
                 <w:rFonts w:cs="Arial"/>
               </w:rPr>
-              <w:t>_</w:t>
-            </w:r>
-            <w:proofErr w:type="spellStart"/>
-            <w:r>
-              <w:rPr>
-                <w:rFonts w:cs="Arial"/>
-              </w:rPr>
-              <w:t>stopwatchIsRunning</w:t>
-            </w:r>
-            <w:proofErr w:type="spellEnd"/>
+              <w:t>_stopwatchIsRunning</w:t>
+            </w:r>
           </w:p>
         </w:tc>
         <w:tc>
@@ -15603,19 +15048,11 @@
                 <w:rFonts w:cs="Arial"/>
               </w:rPr>
             </w:pPr>
-            <w:proofErr w:type="spellStart"/>
-            <w:r>
-              <w:rPr>
-                <w:rFonts w:cs="Arial"/>
-              </w:rPr>
-              <w:t>Bool</w:t>
-            </w:r>
-            <w:proofErr w:type="spellEnd"/>
-            <w:r>
-              <w:rPr>
-                <w:rFonts w:cs="Arial"/>
-              </w:rPr>
-              <w:t xml:space="preserve"> value keeping track of if the stopwatch is running.</w:t>
+            <w:r>
+              <w:rPr>
+                <w:rFonts w:cs="Arial"/>
+              </w:rPr>
+              <w:t>Bool value keeping track of if the stopwatch is running.</w:t>
             </w:r>
           </w:p>
         </w:tc>
@@ -15661,14 +15098,12 @@
                 <w:rFonts w:cs="Arial"/>
               </w:rPr>
             </w:pPr>
-            <w:proofErr w:type="spellStart"/>
             <w:r>
               <w:rPr>
                 <w:rFonts w:cs="Arial"/>
               </w:rPr>
               <w:t>initState</w:t>
             </w:r>
-            <w:proofErr w:type="spellEnd"/>
           </w:p>
         </w:tc>
         <w:tc>
@@ -15725,14 +15160,12 @@
                 <w:rFonts w:cs="Arial"/>
               </w:rPr>
             </w:pPr>
-            <w:proofErr w:type="spellStart"/>
             <w:r>
               <w:rPr>
                 <w:rFonts w:cs="Arial"/>
               </w:rPr>
               <w:t>stopwatchDispose</w:t>
             </w:r>
-            <w:proofErr w:type="spellEnd"/>
           </w:p>
         </w:tc>
         <w:tc>
@@ -15793,16 +15226,8 @@
               <w:rPr>
                 <w:rFonts w:cs="Arial"/>
               </w:rPr>
-              <w:t>_</w:t>
-            </w:r>
-            <w:proofErr w:type="spellStart"/>
-            <w:r>
-              <w:rPr>
-                <w:rFonts w:cs="Arial"/>
-              </w:rPr>
-              <w:t>toggleStopwatchStartStop</w:t>
-            </w:r>
-            <w:proofErr w:type="spellEnd"/>
+              <w:t>_toggleStopwatchStartStop</w:t>
+            </w:r>
           </w:p>
         </w:tc>
         <w:tc>
@@ -15863,16 +15288,8 @@
               <w:rPr>
                 <w:rFonts w:cs="Arial"/>
               </w:rPr>
-              <w:t>_</w:t>
-            </w:r>
-            <w:proofErr w:type="spellStart"/>
-            <w:r>
-              <w:rPr>
-                <w:rFonts w:cs="Arial"/>
-              </w:rPr>
-              <w:t>resetStopwatch</w:t>
-            </w:r>
-            <w:proofErr w:type="spellEnd"/>
+              <w:t>_resetStopwatch</w:t>
+            </w:r>
           </w:p>
         </w:tc>
         <w:tc>
@@ -15905,14 +15322,12 @@
                 <w:rFonts w:cs="Arial"/>
               </w:rPr>
             </w:pPr>
-            <w:proofErr w:type="spellStart"/>
             <w:r>
               <w:rPr>
                 <w:rFonts w:cs="Arial"/>
               </w:rPr>
               <w:t>ActivityTimer</w:t>
             </w:r>
-            <w:proofErr w:type="spellEnd"/>
           </w:p>
         </w:tc>
         <w:tc>
@@ -15943,14 +15358,12 @@
                 <w:rFonts w:cs="Arial"/>
               </w:rPr>
             </w:pPr>
-            <w:proofErr w:type="spellStart"/>
             <w:r>
               <w:rPr>
                 <w:rFonts w:cs="Arial"/>
               </w:rPr>
               <w:t>initialTime</w:t>
             </w:r>
-            <w:proofErr w:type="spellEnd"/>
           </w:p>
         </w:tc>
         <w:tc>
@@ -16086,16 +15499,8 @@
               <w:rPr>
                 <w:rFonts w:cs="Arial"/>
               </w:rPr>
-              <w:t>_</w:t>
-            </w:r>
-            <w:proofErr w:type="spellStart"/>
-            <w:r>
-              <w:rPr>
-                <w:rFonts w:cs="Arial"/>
-              </w:rPr>
-              <w:t>currentTime</w:t>
-            </w:r>
-            <w:proofErr w:type="spellEnd"/>
+              <w:t>_currentTime</w:t>
+            </w:r>
           </w:p>
         </w:tc>
         <w:tc>
@@ -16156,16 +15561,8 @@
               <w:rPr>
                 <w:rFonts w:cs="Arial"/>
               </w:rPr>
-              <w:t>_</w:t>
-            </w:r>
-            <w:proofErr w:type="spellStart"/>
-            <w:r>
-              <w:rPr>
-                <w:rFonts w:cs="Arial"/>
-              </w:rPr>
-              <w:t>timerIsRunning</w:t>
-            </w:r>
-            <w:proofErr w:type="spellEnd"/>
+              <w:t>_timerIsRunning</w:t>
+            </w:r>
           </w:p>
         </w:tc>
         <w:tc>
@@ -16178,19 +15575,11 @@
                 <w:rFonts w:cs="Arial"/>
               </w:rPr>
             </w:pPr>
-            <w:proofErr w:type="spellStart"/>
-            <w:r>
-              <w:rPr>
-                <w:rFonts w:cs="Arial"/>
-              </w:rPr>
-              <w:t>Bool</w:t>
-            </w:r>
-            <w:proofErr w:type="spellEnd"/>
-            <w:r>
-              <w:rPr>
-                <w:rFonts w:cs="Arial"/>
-              </w:rPr>
-              <w:t xml:space="preserve"> value to hold if the timer is running</w:t>
+            <w:r>
+              <w:rPr>
+                <w:rFonts w:cs="Arial"/>
+              </w:rPr>
+              <w:t>Bool value to hold if the timer is running</w:t>
             </w:r>
           </w:p>
         </w:tc>
@@ -16236,14 +15625,12 @@
                 <w:rFonts w:cs="Arial"/>
               </w:rPr>
             </w:pPr>
-            <w:proofErr w:type="spellStart"/>
             <w:r>
               <w:rPr>
                 <w:rFonts w:cs="Arial"/>
               </w:rPr>
               <w:t>initState</w:t>
             </w:r>
-            <w:proofErr w:type="spellEnd"/>
           </w:p>
         </w:tc>
         <w:tc>
@@ -16304,16 +15691,8 @@
               <w:rPr>
                 <w:rFonts w:cs="Arial"/>
               </w:rPr>
-              <w:t>_</w:t>
-            </w:r>
-            <w:proofErr w:type="spellStart"/>
-            <w:r>
-              <w:rPr>
-                <w:rFonts w:cs="Arial"/>
-              </w:rPr>
-              <w:t>timerCallback</w:t>
-            </w:r>
-            <w:proofErr w:type="spellEnd"/>
+              <w:t>_timerCallback</w:t>
+            </w:r>
           </w:p>
         </w:tc>
         <w:tc>
@@ -16436,16 +15815,8 @@
               <w:rPr>
                 <w:rFonts w:cs="Arial"/>
               </w:rPr>
-              <w:t>_</w:t>
-            </w:r>
-            <w:proofErr w:type="spellStart"/>
-            <w:r>
-              <w:rPr>
-                <w:rFonts w:cs="Arial"/>
-              </w:rPr>
-              <w:t>startTimer</w:t>
-            </w:r>
-            <w:proofErr w:type="spellEnd"/>
+              <w:t>_startTimer</w:t>
+            </w:r>
           </w:p>
         </w:tc>
         <w:tc>
@@ -16462,21 +15833,7 @@
               <w:rPr>
                 <w:rFonts w:cs="Arial"/>
               </w:rPr>
-              <w:t>If the timer is not active, call the _</w:t>
-            </w:r>
-            <w:proofErr w:type="spellStart"/>
-            <w:r>
-              <w:rPr>
-                <w:rFonts w:cs="Arial"/>
-              </w:rPr>
-              <w:t>timerCallback</w:t>
-            </w:r>
-            <w:proofErr w:type="spellEnd"/>
-            <w:r>
-              <w:rPr>
-                <w:rFonts w:cs="Arial"/>
-              </w:rPr>
-              <w:t xml:space="preserve"> function every second</w:t>
+              <w:t>If the timer is not active, call the _timerCallback function every second</w:t>
             </w:r>
           </w:p>
         </w:tc>
@@ -16520,16 +15877,8 @@
               <w:rPr>
                 <w:rFonts w:cs="Arial"/>
               </w:rPr>
-              <w:t>_</w:t>
-            </w:r>
-            <w:proofErr w:type="spellStart"/>
-            <w:r>
-              <w:rPr>
-                <w:rFonts w:cs="Arial"/>
-              </w:rPr>
-              <w:t>pauseResumeTimer</w:t>
-            </w:r>
-            <w:proofErr w:type="spellEnd"/>
+              <w:t>_pauseResumeTimer</w:t>
+            </w:r>
           </w:p>
         </w:tc>
         <w:tc>
@@ -16590,16 +15939,8 @@
               <w:rPr>
                 <w:rFonts w:cs="Arial"/>
               </w:rPr>
-              <w:t>_</w:t>
-            </w:r>
-            <w:proofErr w:type="spellStart"/>
-            <w:r>
-              <w:rPr>
-                <w:rFonts w:cs="Arial"/>
-              </w:rPr>
-              <w:t>resetTimer</w:t>
-            </w:r>
-            <w:proofErr w:type="spellEnd"/>
+              <w:t>_resetTimer</w:t>
+            </w:r>
           </w:p>
         </w:tc>
         <w:tc>
@@ -17412,13 +16753,7 @@
                     <w:rPr>
                       <w:rFonts w:cs="Arial"/>
                     </w:rPr>
-                    <w:t xml:space="preserve">provided with the sign in page. They are given the option to register for an account, or to sign in as a </w:t>
-                  </w:r>
-                  <w:r>
-                    <w:rPr>
-                      <w:rFonts w:cs="Arial"/>
-                    </w:rPr>
-                    <w:t xml:space="preserve">gues </w:t>
+                    <w:t xml:space="preserve">provided with the sign in page. They are given the option to register for an account, or to sign in as a gues </w:t>
                   </w:r>
                   <w:r>
                     <w:rPr>
@@ -18964,13 +18299,7 @@
                     <w:rPr>
                       <w:rFonts w:cs="Arial"/>
                     </w:rPr>
-                    <w:t xml:space="preserve">The user will have the option to clear their saved statistics. This can be useful if the user has spent a long period of time away from the app and revisit it, or if they have too many workouts that don’t suit them anymore. However, it is important to make sure that the user is sure of their decision, as they will have no way of undoing the process of deleting everything. I plan on using a big warning pop up that is </w:t>
-                  </w:r>
-                  <w:r>
-                    <w:rPr>
-                      <w:rFonts w:cs="Arial"/>
-                    </w:rPr>
-                    <w:t>coloured red, in order to subconsciously draw attention to the action.</w:t>
+                    <w:t>The user will have the option to clear their saved statistics. This can be useful if the user has spent a long period of time away from the app and revisit it, or if they have too many workouts that don’t suit them anymore. However, it is important to make sure that the user is sure of their decision, as they will have no way of undoing the process of deleting everything. I plan on using a big warning pop up that is coloured red, in order to subconsciously draw attention to the action.</w:t>
                   </w:r>
                 </w:p>
               </w:txbxContent>
@@ -21892,7 +21221,6 @@
           <w:szCs w:val="24"/>
         </w:rPr>
       </w:pPr>
-      <w:proofErr w:type="spellStart"/>
       <w:r>
         <w:rPr>
           <w:rFonts w:cs="Arial"/>
@@ -21903,63 +21231,48 @@
           <w:sz w:val="24"/>
           <w:szCs w:val="24"/>
         </w:rPr>
-        <w:t>test_app</w:t>
-      </w:r>
-      <w:proofErr w:type="spellEnd"/>
-      <w:r>
-        <w:rPr>
-          <w:rFonts w:cs="Arial"/>
-          <w:b/>
-          <w:bCs/>
+        <w:t>test_app:</w:t>
+      </w:r>
+    </w:p>
+    <w:p>
+      <w:pPr>
+        <w:jc w:val="both"/>
+        <w:rPr>
+          <w:rFonts w:cs="Arial"/>
+        </w:rPr>
+      </w:pPr>
+      <w:r>
+        <w:rPr>
+          <w:rFonts w:cs="Arial"/>
+        </w:rPr>
+        <w:t>The first prototype that I created was very basic, and included only the navigation drawer and a basic plan on how I wanted my app to fit together.</w:t>
+      </w:r>
+      <w:r>
+        <w:rPr>
+          <w:rFonts w:cs="Arial"/>
+        </w:rPr>
+        <w:t xml:space="preserve"> </w:t>
+      </w:r>
+      <w:r>
+        <w:rPr>
+          <w:rFonts w:cs="Arial"/>
+        </w:rPr>
+        <w:t>It was a good way to visualize how I wanted my app to work, and to get to grips with creating a clean user interface, and the colours I had designed to use.</w:t>
+      </w:r>
+      <w:r>
+        <w:rPr>
+          <w:rFonts w:cs="Arial"/>
+        </w:rPr>
+        <w:t xml:space="preserve"> Shown in video: </w:t>
+      </w:r>
+      <w:r>
+        <w:rPr>
+          <w:rFonts w:cs="Arial"/>
           <w:i/>
           <w:iCs/>
-          <w:sz w:val="24"/>
-          <w:szCs w:val="24"/>
-        </w:rPr>
-        <w:t>:</w:t>
-      </w:r>
-    </w:p>
-    <w:p>
-      <w:pPr>
-        <w:jc w:val="both"/>
-        <w:rPr>
-          <w:rFonts w:cs="Arial"/>
-        </w:rPr>
-      </w:pPr>
-      <w:r>
-        <w:rPr>
-          <w:rFonts w:cs="Arial"/>
-        </w:rPr>
-        <w:t>The first prototype that I created was very basic, and included only the navigation drawer and a basic plan on how I wanted my app to fit together.</w:t>
-      </w:r>
-      <w:r>
-        <w:rPr>
-          <w:rFonts w:cs="Arial"/>
-        </w:rPr>
-        <w:t xml:space="preserve"> </w:t>
-      </w:r>
-      <w:r>
-        <w:rPr>
-          <w:rFonts w:cs="Arial"/>
-        </w:rPr>
-        <w:t>It was a good way to visualize how I wanted my app to work, and to get to grips with creating a clean user interface, and the colours I had designed to use.</w:t>
-      </w:r>
-      <w:r>
-        <w:rPr>
-          <w:rFonts w:cs="Arial"/>
-        </w:rPr>
-        <w:t xml:space="preserve"> Shown in video: </w:t>
-      </w:r>
-      <w:proofErr w:type="spellStart"/>
-      <w:r>
-        <w:rPr>
-          <w:rFonts w:cs="Arial"/>
-          <w:i/>
-          <w:iCs/>
         </w:rPr>
         <w:t>test_app</w:t>
       </w:r>
-      <w:proofErr w:type="spellEnd"/>
     </w:p>
     <w:p>
       <w:pPr>
@@ -22324,7 +21637,6 @@
           <w:szCs w:val="24"/>
         </w:rPr>
       </w:pPr>
-      <w:proofErr w:type="spellStart"/>
       <w:r>
         <w:rPr>
           <w:rFonts w:cs="Arial"/>
@@ -22338,7 +21650,6 @@
         <w:lastRenderedPageBreak/>
         <w:t>workout_app</w:t>
       </w:r>
-      <w:proofErr w:type="spellEnd"/>
       <w:r>
         <w:rPr>
           <w:rFonts w:cs="Arial"/>
@@ -22379,7 +21690,6 @@
         </w:rPr>
         <w:t xml:space="preserve">Within this prototype, I got further than I did with the last prototype </w:t>
       </w:r>
-      <w:proofErr w:type="spellStart"/>
       <w:r>
         <w:rPr>
           <w:rFonts w:cs="Arial"/>
@@ -22388,7 +21698,6 @@
         </w:rPr>
         <w:t>test_app</w:t>
       </w:r>
-      <w:proofErr w:type="spellEnd"/>
       <w:r>
         <w:rPr>
           <w:rFonts w:cs="Arial"/>
@@ -22458,7 +21767,7 @@
           <w:noProof/>
         </w:rPr>
         <w:drawing>
-          <wp:anchor distT="0" distB="0" distL="114300" distR="114300" simplePos="0" relativeHeight="251695104" behindDoc="1" locked="0" layoutInCell="1" allowOverlap="1" wp14:anchorId="23B61CF2" wp14:editId="3E6E438A">
+          <wp:anchor distT="0" distB="0" distL="114300" distR="114300" simplePos="0" relativeHeight="251695104" behindDoc="1" locked="0" layoutInCell="1" allowOverlap="1" wp14:anchorId="23B61CF2" wp14:editId="62A36BF0">
             <wp:simplePos x="0" y="0"/>
             <wp:positionH relativeFrom="column">
               <wp:posOffset>0</wp:posOffset>
@@ -22933,35 +22242,7 @@
         <w:rPr>
           <w:rFonts w:cs="Arial"/>
         </w:rPr>
-        <w:t xml:space="preserve"> my development I have referred back to the documentation for flutter, either </w:t>
-      </w:r>
-      <w:proofErr w:type="spellStart"/>
-      <w:r>
-        <w:rPr>
-          <w:rFonts w:cs="Arial"/>
-        </w:rPr>
-        <w:t>api.flutter.dev</w:t>
-      </w:r>
-      <w:proofErr w:type="spellEnd"/>
-      <w:r>
-        <w:rPr>
-          <w:rFonts w:cs="Arial"/>
-        </w:rPr>
-        <w:t xml:space="preserve">, or </w:t>
-      </w:r>
-      <w:proofErr w:type="spellStart"/>
-      <w:r>
-        <w:rPr>
-          <w:rFonts w:cs="Arial"/>
-        </w:rPr>
-        <w:t>docs.flutter.dev</w:t>
-      </w:r>
-      <w:proofErr w:type="spellEnd"/>
-      <w:r>
-        <w:rPr>
-          <w:rFonts w:cs="Arial"/>
-        </w:rPr>
-        <w:t>.</w:t>
+        <w:t xml:space="preserve"> my development I have referred back to the documentation for flutter, either api.flutter.dev, or docs.flutter.dev.</w:t>
       </w:r>
     </w:p>
     <w:p>
@@ -23065,32 +22346,17 @@
           <w:rFonts w:cs="Arial"/>
         </w:rPr>
       </w:pPr>
-      <w:proofErr w:type="spellStart"/>
-      <w:r>
-        <w:rPr>
-          <w:rFonts w:cs="Arial"/>
-        </w:rPr>
-        <w:t>AppBar</w:t>
-      </w:r>
-      <w:proofErr w:type="spellEnd"/>
-      <w:r>
-        <w:rPr>
-          <w:rFonts w:cs="Arial"/>
-        </w:rPr>
-        <w:t>() contains the toolbar, which is a banner of sorts which goes along the top of the app.</w:t>
-      </w:r>
-      <w:r>
-        <w:rPr>
-          <w:rFonts w:cs="Arial"/>
-        </w:rPr>
-        <w:t xml:space="preserve"> It contains a structure of: leading, title, actions. I have utilized all of these later in the development of the home page. The </w:t>
-      </w:r>
-      <w:proofErr w:type="spellStart"/>
-      <w:r>
-        <w:rPr>
-          <w:rFonts w:cs="Arial"/>
-        </w:rPr>
-        <w:t>app</w:t>
+      <w:r>
+        <w:rPr>
+          <w:rFonts w:cs="Arial"/>
+        </w:rPr>
+        <w:t>AppBar() contains the toolbar, which is a banner of sorts which goes along the top of the app.</w:t>
+      </w:r>
+      <w:r>
+        <w:rPr>
+          <w:rFonts w:cs="Arial"/>
+        </w:rPr>
+        <w:t xml:space="preserve"> It contains a structure of: leading, title, actions. I have utilized all of these later in the development of the home page. The app</w:t>
       </w:r>
       <w:r>
         <w:rPr>
@@ -23102,14 +22368,7 @@
         <w:rPr>
           <w:rFonts w:cs="Arial"/>
         </w:rPr>
-        <w:t>ar</w:t>
-      </w:r>
-      <w:proofErr w:type="spellEnd"/>
-      <w:r>
-        <w:rPr>
-          <w:rFonts w:cs="Arial"/>
-        </w:rPr>
-        <w:t xml:space="preserve"> will most likely be present on all of the pages.</w:t>
+        <w:t>ar will most likely be present on all of the pages.</w:t>
       </w:r>
     </w:p>
     <w:p>
@@ -23340,41 +22599,13 @@
         <w:rPr>
           <w:rFonts w:cs="Arial"/>
         </w:rPr>
-        <w:t xml:space="preserve">I further modularized by code by giving the Drawer widget only 2 children to display. Inside these widgets I built the header for the </w:t>
-      </w:r>
-      <w:proofErr w:type="spellStart"/>
-      <w:r>
-        <w:rPr>
-          <w:rFonts w:cs="Arial"/>
-        </w:rPr>
-        <w:t>NavBar</w:t>
-      </w:r>
-      <w:proofErr w:type="spellEnd"/>
-      <w:r>
-        <w:rPr>
-          <w:rFonts w:cs="Arial"/>
-        </w:rPr>
-        <w:t>, and the items. These items were wr</w:t>
-      </w:r>
-      <w:r>
-        <w:rPr>
-          <w:rFonts w:cs="Arial"/>
-        </w:rPr>
-        <w:t xml:space="preserve">apped in a </w:t>
-      </w:r>
-      <w:proofErr w:type="spellStart"/>
-      <w:r>
-        <w:rPr>
-          <w:rFonts w:cs="Arial"/>
-        </w:rPr>
-        <w:t>SingleChildScrollView</w:t>
-      </w:r>
-      <w:proofErr w:type="spellEnd"/>
-      <w:r>
-        <w:rPr>
-          <w:rFonts w:cs="Arial"/>
-        </w:rPr>
-        <w:t xml:space="preserve"> which is ‘A box in which a single widget can be scrolled’. This meant that if the number of Menu items becomes longer than the screen of the phone, then they can be scrolled through. In my current design, I only have </w:t>
+        <w:t>I further modularized by code by giving the Drawer widget only 2 children to display. Inside these widgets I built the header for the NavBar, and the items. These items were wr</w:t>
+      </w:r>
+      <w:r>
+        <w:rPr>
+          <w:rFonts w:cs="Arial"/>
+        </w:rPr>
+        <w:t xml:space="preserve">apped in a SingleChildScrollView which is ‘A box in which a single widget can be scrolled’. This meant that if the number of Menu items becomes longer than the screen of the phone, then they can be scrolled through. In my current design, I only have </w:t>
       </w:r>
       <w:r>
         <w:rPr>
@@ -23455,21 +22686,7 @@
         <w:rPr>
           <w:rFonts w:cs="Arial"/>
         </w:rPr>
-        <w:t xml:space="preserve">This shows the widget to build the header for the </w:t>
-      </w:r>
-      <w:proofErr w:type="spellStart"/>
-      <w:r>
-        <w:rPr>
-          <w:rFonts w:cs="Arial"/>
-        </w:rPr>
-        <w:t>NavBar</w:t>
-      </w:r>
-      <w:proofErr w:type="spellEnd"/>
-      <w:r>
-        <w:rPr>
-          <w:rFonts w:cs="Arial"/>
-        </w:rPr>
-        <w:t xml:space="preserve">. The important things in this </w:t>
+        <w:t xml:space="preserve">This shows the widget to build the header for the NavBar. The important things in this </w:t>
       </w:r>
       <w:r>
         <w:rPr>
@@ -23481,21 +22698,7 @@
         <w:rPr>
           <w:rFonts w:cs="Arial"/>
         </w:rPr>
-        <w:t xml:space="preserve"> the </w:t>
-      </w:r>
-      <w:proofErr w:type="spellStart"/>
-      <w:r>
-        <w:rPr>
-          <w:rFonts w:cs="Arial"/>
-        </w:rPr>
-        <w:t>CircleAvatar</w:t>
-      </w:r>
-      <w:proofErr w:type="spellEnd"/>
-      <w:r>
-        <w:rPr>
-          <w:rFonts w:cs="Arial"/>
-        </w:rPr>
-        <w:t xml:space="preserve"> and the Text. In the future I plan on updating these with respect to the set profile picture and username/email of the users</w:t>
+        <w:t xml:space="preserve"> the CircleAvatar and the Text. In the future I plan on updating these with respect to the set profile picture and username/email of the users</w:t>
       </w:r>
       <w:r>
         <w:rPr>
@@ -23662,35 +22865,7 @@
         <w:rPr>
           <w:rFonts w:cs="Arial"/>
         </w:rPr>
-        <w:t xml:space="preserve">Within this code I have written the </w:t>
-      </w:r>
-      <w:proofErr w:type="spellStart"/>
-      <w:r>
-        <w:rPr>
-          <w:rFonts w:cs="Arial"/>
-        </w:rPr>
-        <w:t>buildMenuItems</w:t>
-      </w:r>
-      <w:proofErr w:type="spellEnd"/>
-      <w:r>
-        <w:rPr>
-          <w:rFonts w:cs="Arial"/>
-        </w:rPr>
-        <w:t xml:space="preserve"> function, and included one of the </w:t>
-      </w:r>
-      <w:proofErr w:type="spellStart"/>
-      <w:r>
-        <w:rPr>
-          <w:rFonts w:cs="Arial"/>
-        </w:rPr>
-        <w:t>ListTiles</w:t>
-      </w:r>
-      <w:proofErr w:type="spellEnd"/>
-      <w:r>
-        <w:rPr>
-          <w:rFonts w:cs="Arial"/>
-        </w:rPr>
-        <w:t xml:space="preserve"> to show the home item.</w:t>
+        <w:t>Within this code I have written the buildMenuItems function, and included one of the ListTiles to show the home item.</w:t>
       </w:r>
     </w:p>
     <w:p>
@@ -23740,41 +22915,13 @@
         <w:rPr>
           <w:rFonts w:cs="Arial"/>
         </w:rPr>
-        <w:t xml:space="preserve">Each </w:t>
-      </w:r>
-      <w:proofErr w:type="spellStart"/>
-      <w:r>
-        <w:rPr>
-          <w:rFonts w:cs="Arial"/>
-        </w:rPr>
-        <w:t>ListTile</w:t>
-      </w:r>
-      <w:proofErr w:type="spellEnd"/>
-      <w:r>
-        <w:rPr>
-          <w:rFonts w:cs="Arial"/>
-        </w:rPr>
-        <w:t xml:space="preserve"> contains a leading icon, the title text, and then what happens when the tile is pressed</w:t>
-      </w:r>
-      <w:r>
-        <w:rPr>
-          <w:rFonts w:cs="Arial"/>
-        </w:rPr>
-        <w:t xml:space="preserve">. Currently this is done with </w:t>
-      </w:r>
-      <w:proofErr w:type="spellStart"/>
-      <w:r>
-        <w:rPr>
-          <w:rFonts w:cs="Arial"/>
-        </w:rPr>
-        <w:t>pushReplacement</w:t>
-      </w:r>
-      <w:proofErr w:type="spellEnd"/>
-      <w:r>
-        <w:rPr>
-          <w:rFonts w:cs="Arial"/>
-        </w:rPr>
-        <w:t xml:space="preserve">, but this is inefficient as it has to recreate each page when it is loaded up, and the back arrow on </w:t>
+        <w:t>Each ListTile contains a leading icon, the title text, and then what happens when the tile is pressed</w:t>
+      </w:r>
+      <w:r>
+        <w:rPr>
+          <w:rFonts w:cs="Arial"/>
+        </w:rPr>
+        <w:t xml:space="preserve">. Currently this is done with pushReplacement, but this is inefficient as it has to recreate each page when it is loaded up, and the back arrow on </w:t>
       </w:r>
       <w:r>
         <w:rPr>
@@ -23802,21 +22949,7 @@
         <w:rPr>
           <w:rFonts w:cs="Arial"/>
         </w:rPr>
-        <w:t xml:space="preserve">I had then decided to improve this navigation bar, as it was too built up and not very efficient. My new method involved creating a single widget called </w:t>
-      </w:r>
-      <w:proofErr w:type="spellStart"/>
-      <w:r>
-        <w:rPr>
-          <w:rFonts w:cs="Arial"/>
-        </w:rPr>
-        <w:t>buildMenuItem</w:t>
-      </w:r>
-      <w:proofErr w:type="spellEnd"/>
-      <w:r>
-        <w:rPr>
-          <w:rFonts w:cs="Arial"/>
-        </w:rPr>
-        <w:t>, which contained the structure for each menu item. This meant that I could call the widget, and input each required feature which would be built when the class was called. This meant that I didn’t have to rewrite each menu item.</w:t>
+        <w:t>I had then decided to improve this navigation bar, as it was too built up and not very efficient. My new method involved creating a single widget called buildMenuItem, which contained the structure for each menu item. This meant that I could call the widget, and input each required feature which would be built when the class was called. This meant that I didn’t have to rewrite each menu item.</w:t>
       </w:r>
     </w:p>
     <w:p>
@@ -23832,21 +22965,7 @@
         <w:rPr>
           <w:rFonts w:cs="Arial"/>
         </w:rPr>
-        <w:t xml:space="preserve">After this, I changed the </w:t>
-      </w:r>
-      <w:proofErr w:type="spellStart"/>
-      <w:r>
-        <w:rPr>
-          <w:rFonts w:cs="Arial"/>
-        </w:rPr>
-        <w:t>onTap</w:t>
-      </w:r>
-      <w:proofErr w:type="spellEnd"/>
-      <w:r>
-        <w:rPr>
-          <w:rFonts w:cs="Arial"/>
-        </w:rPr>
-        <w:t xml:space="preserve"> required element to be action, which meant I could give each menu item their own action. </w:t>
+        <w:t xml:space="preserve">After this, I changed the onTap required element to be action, which meant I could give each menu item their own action. </w:t>
       </w:r>
     </w:p>
     <w:p>
@@ -29250,15 +28369,7 @@
         <w:t xml:space="preserve"> was fixed </w:t>
       </w:r>
       <w:r>
-        <w:t xml:space="preserve">by using the </w:t>
-      </w:r>
-      <w:proofErr w:type="spellStart"/>
-      <w:r>
-        <w:t>setState</w:t>
-      </w:r>
-      <w:proofErr w:type="spellEnd"/>
-      <w:r>
-        <w:t>() function built into dart, along with keys. Keys are essentially just references that items within lists can hold, and it means that flutter knows how to change the details of each individual item.</w:t>
+        <w:t>by using the setState() function built into dart, along with keys. Keys are essentially just references that items within lists can hold, and it means that flutter knows how to change the details of each individual item.</w:t>
       </w:r>
     </w:p>
     <w:p>
@@ -29302,15 +28413,7 @@
         <w:contextualSpacing w:val="0"/>
       </w:pPr>
       <w:r>
-        <w:t xml:space="preserve">Each attribute within each activity item has its own type. For example, the number of reps will be an integer, the time on a timer will be </w:t>
-      </w:r>
-      <w:proofErr w:type="spellStart"/>
-      <w:r>
-        <w:t>dateTime</w:t>
-      </w:r>
-      <w:proofErr w:type="spellEnd"/>
-      <w:r>
-        <w:t>, and the stopwatch will be a Boolean value (whether the activity should be a stopwatch event or not).</w:t>
+        <w:t>Each attribute within each activity item has its own type. For example, the number of reps will be an integer, the time on a timer will be dateTime, and the stopwatch will be a Boolean value (whether the activity should be a stopwatch event or not).</w:t>
       </w:r>
       <w:r>
         <w:t xml:space="preserve"> The keyboard type for entering values into the attribute of the reps will be of type number. This means that only digits can be entered, and that decimal points, negatives or commas cannot be. This ‘fool-proofs’ the way that the user can enter reps.</w:t>
@@ -29637,15 +28740,7 @@
               <w:t xml:space="preserve">was deleted, and the workout was saved, the database function would take the instance of the function, create new activities for each activity in the workout, and </w:t>
             </w:r>
             <w:r>
-              <w:t xml:space="preserve">delete activities in </w:t>
-            </w:r>
-            <w:proofErr w:type="spellStart"/>
-            <w:r>
-              <w:t>activityNamesDeleted</w:t>
-            </w:r>
-            <w:proofErr w:type="spellEnd"/>
-            <w:r>
-              <w:t>. This meant that workouts could not actually be deleted, since they’d just been added and had new IDs.</w:t>
+              <w:t>delete activities in activityNamesDeleted. This meant that workouts could not actually be deleted, since they’d just been added and had new IDs.</w:t>
             </w:r>
           </w:p>
           <w:p>
@@ -29718,15 +28813,7 @@
               <w:contextualSpacing w:val="0"/>
             </w:pPr>
             <w:r>
-              <w:t xml:space="preserve">To fix this, I introduced an if statement to make the decision: if the path was null, create a new document for each activity; if the path contains the </w:t>
-            </w:r>
-            <w:proofErr w:type="spellStart"/>
-            <w:r>
-              <w:t>activityID</w:t>
-            </w:r>
-            <w:proofErr w:type="spellEnd"/>
-            <w:r>
-              <w:t xml:space="preserve"> because the activity is only being updated, it will </w:t>
+              <w:t xml:space="preserve">To fix this, I introduced an if statement to make the decision: if the path was null, create a new document for each activity; if the path contains the activityID because the activity is only being updated, it will </w:t>
             </w:r>
             <w:r>
               <w:lastRenderedPageBreak/>
@@ -30135,7 +29222,7 @@
           <w:noProof/>
         </w:rPr>
         <w:drawing>
-          <wp:anchor distT="0" distB="0" distL="114300" distR="114300" simplePos="0" relativeHeight="251634688" behindDoc="1" locked="0" layoutInCell="1" allowOverlap="1" wp14:anchorId="08078B03" wp14:editId="515B80EF">
+          <wp:anchor distT="0" distB="0" distL="114300" distR="114300" simplePos="0" relativeHeight="251634688" behindDoc="1" locked="0" layoutInCell="1" allowOverlap="1" wp14:anchorId="08078B03" wp14:editId="27B4EAE0">
             <wp:simplePos x="0" y="0"/>
             <wp:positionH relativeFrom="column">
               <wp:posOffset>2863215</wp:posOffset>
@@ -30210,7 +29297,7 @@
           <w:noProof/>
         </w:rPr>
         <w:drawing>
-          <wp:anchor distT="0" distB="0" distL="114300" distR="114300" simplePos="0" relativeHeight="251672576" behindDoc="1" locked="0" layoutInCell="1" allowOverlap="1" wp14:anchorId="32F330C1" wp14:editId="73B3BCB6">
+          <wp:anchor distT="0" distB="0" distL="114300" distR="114300" simplePos="0" relativeHeight="251672576" behindDoc="1" locked="0" layoutInCell="1" allowOverlap="1" wp14:anchorId="32F330C1" wp14:editId="3A88A87F">
             <wp:simplePos x="0" y="0"/>
             <wp:positionH relativeFrom="column">
               <wp:posOffset>-635</wp:posOffset>
@@ -36874,25 +35961,7 @@
                 <w:sz w:val="24"/>
                 <w:szCs w:val="24"/>
               </w:rPr>
-              <w:t xml:space="preserve">This shows a wide range of different responses – some users tend to work out more often than others. It is important for me to focus on both ends of this spectrum, catering for both those who </w:t>
-            </w:r>
-            <w:proofErr w:type="spellStart"/>
-            <w:r>
-              <w:rPr>
-                <w:rFonts w:cs="Arial"/>
-                <w:sz w:val="24"/>
-                <w:szCs w:val="24"/>
-              </w:rPr>
-              <w:t>workout</w:t>
-            </w:r>
-            <w:proofErr w:type="spellEnd"/>
-            <w:r>
-              <w:rPr>
-                <w:rFonts w:cs="Arial"/>
-                <w:sz w:val="24"/>
-                <w:szCs w:val="24"/>
-              </w:rPr>
-              <w:t xml:space="preserve"> intensely, and those who need more assistance in motivation to workout.</w:t>
+              <w:t>This shows a wide range of different responses – some users tend to work out more often than others. It is important for me to focus on both ends of this spectrum, catering for both those who workout intensely, and those who need more assistance in motivation to workout.</w:t>
             </w:r>
           </w:p>
         </w:tc>
@@ -37067,25 +36136,7 @@
                 <w:sz w:val="24"/>
                 <w:szCs w:val="24"/>
               </w:rPr>
-              <w:t xml:space="preserve">What challenges do you normally face when going to </w:t>
-            </w:r>
-            <w:proofErr w:type="spellStart"/>
-            <w:r>
-              <w:rPr>
-                <w:rFonts w:cs="Arial"/>
-                <w:sz w:val="24"/>
-                <w:szCs w:val="24"/>
-              </w:rPr>
-              <w:t>workout</w:t>
-            </w:r>
-            <w:proofErr w:type="spellEnd"/>
-            <w:r>
-              <w:rPr>
-                <w:rFonts w:cs="Arial"/>
-                <w:sz w:val="24"/>
-                <w:szCs w:val="24"/>
-              </w:rPr>
-              <w:t>?</w:t>
+              <w:t>What challenges do you normally face when going to workout?</w:t>
             </w:r>
           </w:p>
         </w:tc>
@@ -38989,25 +38040,7 @@
                 <w:szCs w:val="24"/>
               </w:rPr>
               <w:lastRenderedPageBreak/>
-              <w:t xml:space="preserve">After using BurnBoss, how much do you think it has increased your motivation to </w:t>
-            </w:r>
-            <w:proofErr w:type="spellStart"/>
-            <w:r>
-              <w:rPr>
-                <w:rFonts w:cs="Arial"/>
-                <w:sz w:val="24"/>
-                <w:szCs w:val="24"/>
-              </w:rPr>
-              <w:t>workout</w:t>
-            </w:r>
-            <w:proofErr w:type="spellEnd"/>
-            <w:r>
-              <w:rPr>
-                <w:rFonts w:cs="Arial"/>
-                <w:sz w:val="24"/>
-                <w:szCs w:val="24"/>
-              </w:rPr>
-              <w:t>?</w:t>
+              <w:t>After using BurnBoss, how much do you think it has increased your motivation to workout?</w:t>
             </w:r>
           </w:p>
         </w:tc>
@@ -39106,25 +38139,7 @@
                 <w:sz w:val="24"/>
                 <w:szCs w:val="24"/>
               </w:rPr>
-              <w:t xml:space="preserve">The focus of BurnBoss is to be a simple, customizable application, which doesn’t hinder users while they are working out. The main aim isn’t to increase motivation to </w:t>
-            </w:r>
-            <w:proofErr w:type="spellStart"/>
-            <w:r>
-              <w:rPr>
-                <w:rFonts w:cs="Arial"/>
-                <w:sz w:val="24"/>
-                <w:szCs w:val="24"/>
-              </w:rPr>
-              <w:t>workout</w:t>
-            </w:r>
-            <w:proofErr w:type="spellEnd"/>
-            <w:r>
-              <w:rPr>
-                <w:rFonts w:cs="Arial"/>
-                <w:sz w:val="24"/>
-                <w:szCs w:val="24"/>
-              </w:rPr>
-              <w:t>, but allow and provide for an easy workout. As is shown, this is an attractive feature to some users.</w:t>
+              <w:t>The focus of BurnBoss is to be a simple, customizable application, which doesn’t hinder users while they are working out. The main aim isn’t to increase motivation to workout, but allow and provide for an easy workout. As is shown, this is an attractive feature to some users.</w:t>
             </w:r>
           </w:p>
         </w:tc>
@@ -39354,31 +38369,7 @@
                 <w:szCs w:val="21"/>
                 <w:shd w:val="clear" w:color="auto" w:fill="F8F9FA"/>
               </w:rPr>
-              <w:t xml:space="preserve">It appears to have fixed itself but I could record the weight in KG. It has since started recording changes to weights. I </w:t>
-            </w:r>
-            <w:proofErr w:type="spellStart"/>
-            <w:r>
-              <w:rPr>
-                <w:rFonts w:ascii="Roboto" w:hAnsi="Roboto"/>
-                <w:color w:val="202124"/>
-                <w:spacing w:val="3"/>
-                <w:sz w:val="21"/>
-                <w:szCs w:val="21"/>
-                <w:shd w:val="clear" w:color="auto" w:fill="F8F9FA"/>
-              </w:rPr>
-              <w:t>an</w:t>
-            </w:r>
-            <w:proofErr w:type="spellEnd"/>
-            <w:r>
-              <w:rPr>
-                <w:rFonts w:ascii="Roboto" w:hAnsi="Roboto"/>
-                <w:color w:val="202124"/>
-                <w:spacing w:val="3"/>
-                <w:sz w:val="21"/>
-                <w:szCs w:val="21"/>
-                <w:shd w:val="clear" w:color="auto" w:fill="F8F9FA"/>
-              </w:rPr>
-              <w:t xml:space="preserve"> hit the select button.</w:t>
+              <w:t>It appears to have fixed itself but I could record the weight in KG. It has since started recording changes to weights. I an hit the select button.</w:t>
             </w:r>
           </w:p>
         </w:tc>
@@ -41100,25 +40091,7 @@
                 <w:sz w:val="24"/>
                 <w:szCs w:val="24"/>
               </w:rPr>
-              <w:t xml:space="preserve">This is not necessarily an issue, as it is unlikely a user would want to, for example, perform 9 quadrillion </w:t>
-            </w:r>
-            <w:proofErr w:type="spellStart"/>
-            <w:r>
-              <w:rPr>
-                <w:rFonts w:cs="Arial"/>
-                <w:sz w:val="24"/>
-                <w:szCs w:val="24"/>
-              </w:rPr>
-              <w:t>push ups</w:t>
-            </w:r>
-            <w:proofErr w:type="spellEnd"/>
-            <w:r>
-              <w:rPr>
-                <w:rFonts w:cs="Arial"/>
-                <w:sz w:val="24"/>
-                <w:szCs w:val="24"/>
-              </w:rPr>
-              <w:t xml:space="preserve">, however I think a limit should be added to the number of reps to be </w:t>
+              <w:t xml:space="preserve">This is not necessarily an issue, as it is unlikely a user would want to, for example, perform 9 quadrillion push ups, however I think a limit should be added to the number of reps to be </w:t>
             </w:r>
             <w:r>
               <w:rPr>
@@ -44820,23 +43793,7 @@
           <w:szCs w:val="24"/>
         </w:rPr>
         <w:lastRenderedPageBreak/>
-        <w:t xml:space="preserve">I could include sets for a ‘Reps’ activity, allowing the user to do multiple repetitions of reps (e.g. 5 sets of 10 </w:t>
-      </w:r>
-      <w:proofErr w:type="spellStart"/>
-      <w:r>
-        <w:rPr>
-          <w:sz w:val="24"/>
-          <w:szCs w:val="24"/>
-        </w:rPr>
-        <w:t>push ups</w:t>
-      </w:r>
-      <w:proofErr w:type="spellEnd"/>
-      <w:r>
-        <w:rPr>
-          <w:sz w:val="24"/>
-          <w:szCs w:val="24"/>
-        </w:rPr>
-        <w:t>). This was requested by a user while working out using BurnBoss.</w:t>
+        <w:t>I could include sets for a ‘Reps’ activity, allowing the user to do multiple repetitions of reps (e.g. 5 sets of 10 push ups). This was requested by a user while working out using BurnBoss.</w:t>
       </w:r>
       <w:r>
         <w:rPr>
@@ -44980,6 +43937,112 @@
         </w:rPr>
         <w:t xml:space="preserve"> </w:t>
       </w:r>
+    </w:p>
+    <w:p>
+      <w:pPr>
+        <w:pStyle w:val="ListBullet"/>
+        <w:rPr>
+          <w:sz w:val="24"/>
+          <w:szCs w:val="24"/>
+        </w:rPr>
+      </w:pPr>
+    </w:p>
+    <w:p>
+      <w:pPr>
+        <w:pStyle w:val="ListParagraph"/>
+        <w:numPr>
+          <w:ilvl w:val="1"/>
+          <w:numId w:val="6"/>
+        </w:numPr>
+        <w:jc w:val="both"/>
+        <w:rPr>
+          <w:rFonts w:cs="Arial"/>
+          <w:b/>
+          <w:bCs/>
+          <w:sz w:val="28"/>
+          <w:szCs w:val="28"/>
+        </w:rPr>
+      </w:pPr>
+      <w:r>
+        <w:rPr>
+          <w:rFonts w:cs="Arial"/>
+          <w:b/>
+          <w:bCs/>
+          <w:sz w:val="28"/>
+          <w:szCs w:val="28"/>
+        </w:rPr>
+        <w:t>Conclusion</w:t>
+      </w:r>
+    </w:p>
+    <w:p>
+      <w:pPr>
+        <w:jc w:val="both"/>
+        <w:rPr>
+          <w:rFonts w:cs="Arial"/>
+          <w:sz w:val="24"/>
+          <w:szCs w:val="24"/>
+        </w:rPr>
+      </w:pPr>
+      <w:r>
+        <w:rPr>
+          <w:rFonts w:cs="Arial"/>
+          <w:sz w:val="24"/>
+          <w:szCs w:val="24"/>
+        </w:rPr>
+        <w:t>Assessing my application as a whole, I can conclude that BurnBoss’s basic functionality has been met. Workouts can be created, saved, edited and played</w:t>
+      </w:r>
+      <w:r>
+        <w:rPr>
+          <w:rFonts w:cs="Arial"/>
+          <w:sz w:val="24"/>
+          <w:szCs w:val="24"/>
+        </w:rPr>
+        <w:t xml:space="preserve"> – it meets most of the assigned success criteria, but it lacks in areas such as progress statistics or visualization. There are definitely a few features which the application would benefit from such as a gamified algorithm or a reward system. I believe that my app has achieved a simple interface which suits a userbase with a low IT literacy, which sets BurnBoss apart from other competition on  the market. I believe that with </w:t>
+      </w:r>
+      <w:r>
+        <w:rPr>
+          <w:rFonts w:cs="Arial"/>
+          <w:sz w:val="24"/>
+          <w:szCs w:val="24"/>
+        </w:rPr>
+        <w:t>development with care taken, BurnBoss could rival competition. It is important to keep a close relationship with my userbase, so that I can design and maintain features which users appreciate. To finish, I am pleased with the product I have designed and built, as BurnBoss is a strong foundation for a well-designed application.</w:t>
+      </w:r>
+    </w:p>
+    <w:p>
+      <w:pPr>
+        <w:pStyle w:val="ListBullet"/>
+        <w:rPr>
+          <w:sz w:val="24"/>
+          <w:szCs w:val="24"/>
+        </w:rPr>
+      </w:pPr>
+    </w:p>
+    <w:p>
+      <w:pPr>
+        <w:pStyle w:val="ListBullet"/>
+        <w:rPr>
+          <w:sz w:val="24"/>
+          <w:szCs w:val="24"/>
+        </w:rPr>
+      </w:pPr>
+    </w:p>
+    <w:p>
+      <w:pPr>
+        <w:pStyle w:val="ListBullet"/>
+        <w:rPr>
+          <w:sz w:val="24"/>
+          <w:szCs w:val="24"/>
+        </w:rPr>
+      </w:pPr>
+    </w:p>
+    <w:p>
+      <w:pPr>
+        <w:pStyle w:val="ListBullet"/>
+        <w:rPr>
+          <w:sz w:val="24"/>
+          <w:szCs w:val="24"/>
+        </w:rPr>
+      </w:pPr>
     </w:p>
     <w:p>
       <w:pPr>
@@ -45017,6 +44080,7 @@
           <w:sz w:val="32"/>
           <w:szCs w:val="32"/>
         </w:rPr>
+        <w:lastRenderedPageBreak/>
         <w:t>Appendix</w:t>
       </w:r>
     </w:p>
@@ -45029,15 +44093,7 @@
         </w:numPr>
       </w:pPr>
       <w:r>
-        <w:t xml:space="preserve">All source code along with each commit (therefore all versions) are stored in the </w:t>
-      </w:r>
-      <w:proofErr w:type="spellStart"/>
-      <w:r>
-        <w:t>Github</w:t>
-      </w:r>
-      <w:proofErr w:type="spellEnd"/>
-      <w:r>
-        <w:t xml:space="preserve"> repository: </w:t>
+        <w:t xml:space="preserve">All source code along with each commit (therefore all versions) are stored in the Github repository: </w:t>
       </w:r>
       <w:hyperlink r:id="rId140" w:history="1">
         <w:r>

</xml_diff>